<commit_message>
cross validate epoch values
</commit_message>
<xml_diff>
--- a/Assignment2_report.docx
+++ b/Assignment2_report.docx
@@ -52,7 +52,15 @@
           <w:bCs/>
           <w:lang w:val="en-US"/>
         </w:rPr>
-        <w:t>escription/formulation of the problem</w:t>
+        <w:t>escription</w:t>
+      </w:r>
+      <w:r>
+        <w:rPr>
+          <w:b/>
+          <w:bCs/>
+          <w:lang w:val="en-US"/>
+        </w:rPr>
+        <w:t xml:space="preserve"> and motivation</w:t>
       </w:r>
     </w:p>
     <w:p>
@@ -66,12 +74,920 @@
         <w:rPr>
           <w:lang w:val="en-US"/>
         </w:rPr>
+        <w:t xml:space="preserve">From features like </w:t>
+      </w:r>
+      <w:r>
+        <w:rPr>
+          <w:lang w:val="en-US"/>
+        </w:rPr>
+        <w:t>Clump Thickness</w:t>
+      </w:r>
+      <w:r>
+        <w:rPr>
+          <w:lang w:val="en-US"/>
+        </w:rPr>
+        <w:t xml:space="preserve">, </w:t>
+      </w:r>
+      <w:r>
+        <w:rPr>
+          <w:lang w:val="en-US"/>
+        </w:rPr>
+        <w:t>Uniformity of Cell Size</w:t>
+      </w:r>
+      <w:r>
+        <w:rPr>
+          <w:lang w:val="en-US"/>
+        </w:rPr>
+        <w:t xml:space="preserve">/Shape, </w:t>
+      </w:r>
+      <w:r>
+        <w:rPr>
+          <w:lang w:val="en-US"/>
+        </w:rPr>
+        <w:t>Marginal Adhesion</w:t>
+      </w:r>
+      <w:r>
+        <w:rPr>
+          <w:lang w:val="en-US"/>
+        </w:rPr>
+        <w:t xml:space="preserve">, etc I want to find the best model that helps classify whether the cancer is </w:t>
+      </w:r>
+      <w:r>
+        <w:rPr>
+          <w:lang w:val="en-US"/>
+        </w:rPr>
+        <w:t>benign</w:t>
+      </w:r>
+      <w:r>
+        <w:rPr>
+          <w:lang w:val="en-US"/>
+        </w:rPr>
+        <w:t xml:space="preserve"> (</w:t>
+      </w:r>
+      <w:r>
+        <w:rPr>
+          <w:lang w:val="en-US"/>
+        </w:rPr>
+        <w:t>noncancerous</w:t>
+      </w:r>
+      <w:r>
+        <w:rPr>
+          <w:lang w:val="en-US"/>
+        </w:rPr>
+        <w:t>)</w:t>
+      </w:r>
+      <w:r>
+        <w:rPr>
+          <w:lang w:val="en-US"/>
+        </w:rPr>
+        <w:t xml:space="preserve"> </w:t>
+      </w:r>
+      <w:r>
+        <w:rPr>
+          <w:lang w:val="en-US"/>
+        </w:rPr>
+        <w:t xml:space="preserve">or </w:t>
+      </w:r>
+      <w:r>
+        <w:rPr>
+          <w:lang w:val="en-US"/>
+        </w:rPr>
+        <w:t>malignant</w:t>
+      </w:r>
+      <w:r>
+        <w:rPr>
+          <w:lang w:val="en-US"/>
+        </w:rPr>
+        <w:t xml:space="preserve"> (</w:t>
+      </w:r>
+      <w:r>
+        <w:rPr>
+          <w:lang w:val="en-US"/>
+        </w:rPr>
+        <w:t>cancerous</w:t>
+      </w:r>
+      <w:r>
+        <w:rPr>
+          <w:lang w:val="en-US"/>
+        </w:rPr>
+        <w:t xml:space="preserve">). The prediction is important because </w:t>
+      </w:r>
+      <w:r>
+        <w:rPr>
+          <w:lang w:val="en-US"/>
+        </w:rPr>
+        <w:t xml:space="preserve">determining where the cancer is dangerous or not is critical for the patient. False prediction can lead to serious consequence (for example, </w:t>
+      </w:r>
+      <w:r>
+        <w:rPr>
+          <w:lang w:val="en-US"/>
+        </w:rPr>
+        <w:t xml:space="preserve">the patient may suffer from huge anxiety if we output the result that the patient has </w:t>
+      </w:r>
+      <w:r>
+        <w:rPr>
+          <w:lang w:val="en-US"/>
+        </w:rPr>
+        <w:t>malignant</w:t>
+      </w:r>
+      <w:r>
+        <w:rPr>
+          <w:lang w:val="en-US"/>
+        </w:rPr>
+        <w:t xml:space="preserve"> while she does not have it</w:t>
+      </w:r>
+      <w:r>
+        <w:rPr>
+          <w:lang w:val="en-US"/>
+        </w:rPr>
+        <w:t>)</w:t>
+      </w:r>
+      <w:r>
+        <w:rPr>
+          <w:lang w:val="en-US"/>
+        </w:rPr>
+        <w:t xml:space="preserve">. With task requiring huge accuracy like this, </w:t>
+      </w:r>
+      <w:r>
+        <w:rPr>
+          <w:lang w:val="en-US"/>
+        </w:rPr>
+        <w:t>finding the right classifier is very important</w:t>
+      </w:r>
+      <w:r>
+        <w:rPr>
+          <w:lang w:val="en-US"/>
+        </w:rPr>
+        <w:t>.</w:t>
+      </w:r>
+    </w:p>
+    <w:p>
+      <w:pPr>
+        <w:pStyle w:val="ListParagraph"/>
+        <w:numPr>
+          <w:ilvl w:val="0"/>
+          <w:numId w:val="3"/>
+        </w:numPr>
+        <w:rPr>
+          <w:b/>
+          <w:bCs/>
+          <w:lang w:val="en-US"/>
+        </w:rPr>
+      </w:pPr>
+      <w:r>
+        <w:rPr>
+          <w:b/>
+          <w:bCs/>
+          <w:lang w:val="en-US"/>
+        </w:rPr>
+        <w:t>Factor to determine the best classifier</w:t>
+      </w:r>
+    </w:p>
+    <w:p>
+      <w:pPr>
+        <w:rPr>
+          <w:lang w:val="en-US"/>
+        </w:rPr>
+      </w:pPr>
+      <w:r>
+        <w:rPr>
+          <w:lang w:val="en-US"/>
+        </w:rPr>
+        <w:t>Accuracy: the model needs to perform well on training data, and it also need to perform as good on the data it has not seen before – validation data (not underfit and overfit).</w:t>
+      </w:r>
+    </w:p>
+    <w:p>
+      <w:pPr>
+        <w:rPr>
+          <w:lang w:val="en-US"/>
+        </w:rPr>
+      </w:pPr>
+      <w:r>
+        <w:rPr>
+          <w:lang w:val="en-US"/>
+        </w:rPr>
+        <w:t>Computational time: the faster the model runs to train the data / make prediction, the better the model is</w:t>
+      </w:r>
+    </w:p>
+    <w:p>
+      <w:pPr>
+        <w:pStyle w:val="ListParagraph"/>
+        <w:numPr>
+          <w:ilvl w:val="0"/>
+          <w:numId w:val="1"/>
+        </w:numPr>
+        <w:rPr>
+          <w:b/>
+          <w:bCs/>
+          <w:lang w:val="en-US"/>
+        </w:rPr>
+      </w:pPr>
+      <w:r>
+        <w:rPr>
+          <w:b/>
+          <w:bCs/>
+          <w:lang w:val="en-US"/>
+        </w:rPr>
+        <w:t>Methods</w:t>
+      </w:r>
+    </w:p>
+    <w:p>
+      <w:pPr>
+        <w:pStyle w:val="ListParagraph"/>
+        <w:numPr>
+          <w:ilvl w:val="0"/>
+          <w:numId w:val="15"/>
+        </w:numPr>
+        <w:rPr>
+          <w:b/>
+          <w:bCs/>
+          <w:lang w:val="en-US"/>
+        </w:rPr>
+      </w:pPr>
+      <w:r>
+        <w:rPr>
+          <w:b/>
+          <w:bCs/>
+          <w:lang w:val="en-US"/>
+        </w:rPr>
+        <w:t>Data preprocessing</w:t>
+      </w:r>
+    </w:p>
+    <w:p>
+      <w:pPr>
+        <w:ind w:left="360"/>
+        <w:rPr>
+          <w:lang w:val="en-US"/>
+        </w:rPr>
+      </w:pPr>
+      <w:r>
+        <w:rPr>
+          <w:lang w:val="en-US"/>
+        </w:rPr>
+        <w:t>I used pandas to read the data, and I discarded the meaningless id column. Then, I dropped the columns that contains ‘?’ in one of the feature values.</w:t>
+      </w:r>
+      <w:r>
+        <w:rPr>
+          <w:lang w:val="en-US"/>
+        </w:rPr>
+        <w:t xml:space="preserve"> The final data contains </w:t>
+      </w:r>
+      <w:r>
+        <w:rPr>
+          <w:lang w:val="en-US"/>
+        </w:rPr>
+        <w:t>683 entries, with 9 features for the input and 1 class (of value 0 for benign and 1 for malignant). I map the output from 2 and 4 to 0 and 1 since it is more intuitive for machine learning/deep learning models (0 signals noncancerous and 1 signals cancerous)</w:t>
+      </w:r>
+      <w:r>
+        <w:rPr>
+          <w:lang w:val="en-US"/>
+        </w:rPr>
+        <w:t>.</w:t>
+      </w:r>
+    </w:p>
+    <w:p>
+      <w:pPr>
+        <w:pStyle w:val="ListParagraph"/>
+        <w:numPr>
+          <w:ilvl w:val="0"/>
+          <w:numId w:val="15"/>
+        </w:numPr>
+        <w:rPr>
+          <w:b/>
+          <w:bCs/>
+          <w:lang w:val="en-US"/>
+        </w:rPr>
+      </w:pPr>
+      <w:r>
+        <w:rPr>
+          <w:b/>
+          <w:bCs/>
+          <w:lang w:val="en-US"/>
+        </w:rPr>
+        <w:t>Code packages/library used</w:t>
+      </w:r>
+    </w:p>
+    <w:p>
+      <w:pPr>
+        <w:ind w:left="360"/>
+        <w:rPr>
+          <w:lang w:val="en-US"/>
+        </w:rPr>
+      </w:pPr>
+      <w:r>
+        <w:rPr>
+          <w:lang w:val="en-US"/>
+        </w:rPr>
+        <w:t xml:space="preserve">I used </w:t>
+      </w:r>
+      <w:r>
+        <w:rPr>
+          <w:lang w:val="en-US"/>
+        </w:rPr>
+        <w:t xml:space="preserve">python </w:t>
+      </w:r>
+      <w:r>
+        <w:rPr>
+          <w:lang w:val="en-US"/>
+        </w:rPr>
+        <w:t>with the following packages:</w:t>
+      </w:r>
+    </w:p>
+    <w:p>
+      <w:pPr>
+        <w:pStyle w:val="ListParagraph"/>
+        <w:numPr>
+          <w:ilvl w:val="0"/>
+          <w:numId w:val="16"/>
+        </w:numPr>
+        <w:rPr>
+          <w:lang w:val="en-US"/>
+        </w:rPr>
+      </w:pPr>
+      <w:r>
+        <w:rPr>
+          <w:lang w:val="en-US"/>
+        </w:rPr>
+        <w:t>P</w:t>
+      </w:r>
+      <w:r>
+        <w:rPr>
+          <w:lang w:val="en-US"/>
+        </w:rPr>
+        <w:t xml:space="preserve">andas and </w:t>
+      </w:r>
+      <w:r>
+        <w:rPr>
+          <w:lang w:val="en-US"/>
+        </w:rPr>
+        <w:t>NumPy</w:t>
+      </w:r>
+      <w:r>
+        <w:rPr>
+          <w:lang w:val="en-US"/>
+        </w:rPr>
+        <w:t xml:space="preserve"> to </w:t>
+      </w:r>
+      <w:r>
+        <w:rPr>
+          <w:lang w:val="en-US"/>
+        </w:rPr>
+        <w:t>preprocess the data</w:t>
+      </w:r>
+    </w:p>
+    <w:p>
+      <w:pPr>
+        <w:pStyle w:val="ListParagraph"/>
+        <w:numPr>
+          <w:ilvl w:val="0"/>
+          <w:numId w:val="16"/>
+        </w:numPr>
+        <w:rPr>
+          <w:lang w:val="en-US"/>
+        </w:rPr>
+      </w:pPr>
+      <w:r>
+        <w:rPr>
+          <w:lang w:val="en-US"/>
+        </w:rPr>
+        <w:t>S</w:t>
+      </w:r>
+      <w:r>
+        <w:rPr>
+          <w:lang w:val="en-US"/>
+        </w:rPr>
+        <w:t>cikit-learn</w:t>
+      </w:r>
+      <w:r>
+        <w:rPr>
+          <w:lang w:val="en-US"/>
+        </w:rPr>
+        <w:t xml:space="preserve"> to </w:t>
+      </w:r>
+      <w:r>
+        <w:rPr>
+          <w:lang w:val="en-US"/>
+        </w:rPr>
+        <w:t xml:space="preserve">build and </w:t>
+      </w:r>
+      <w:r>
+        <w:rPr>
+          <w:lang w:val="en-US"/>
+        </w:rPr>
+        <w:t xml:space="preserve">train the models that are not </w:t>
+      </w:r>
+      <w:r>
+        <w:rPr>
+          <w:lang w:val="en-US"/>
+        </w:rPr>
+        <w:t>N</w:t>
+      </w:r>
+      <w:r>
+        <w:rPr>
+          <w:lang w:val="en-US"/>
+        </w:rPr>
+        <w:t xml:space="preserve">eural </w:t>
+      </w:r>
+      <w:r>
+        <w:rPr>
+          <w:lang w:val="en-US"/>
+        </w:rPr>
+        <w:t>N</w:t>
+      </w:r>
+      <w:r>
+        <w:rPr>
+          <w:lang w:val="en-US"/>
+        </w:rPr>
+        <w:t>etwork (</w:t>
+      </w:r>
+      <w:r>
+        <w:t>k-nearest neighbors</w:t>
+      </w:r>
+      <w:r>
+        <w:rPr>
+          <w:lang w:val="en-US"/>
+        </w:rPr>
+        <w:t xml:space="preserve">, </w:t>
+      </w:r>
+      <w:r>
+        <w:t>Decision tree</w:t>
+      </w:r>
+      <w:r>
+        <w:rPr>
+          <w:lang w:val="en-US"/>
+        </w:rPr>
+        <w:t>)</w:t>
+      </w:r>
+    </w:p>
+    <w:p>
+      <w:pPr>
+        <w:pStyle w:val="ListParagraph"/>
+        <w:numPr>
+          <w:ilvl w:val="0"/>
+          <w:numId w:val="16"/>
+        </w:numPr>
+        <w:rPr>
+          <w:lang w:val="en-US"/>
+        </w:rPr>
+      </w:pPr>
+      <w:r>
+        <w:rPr>
+          <w:lang w:val="en-US"/>
+        </w:rPr>
+        <w:t xml:space="preserve">Tensorflow to build and train the </w:t>
+      </w:r>
+      <w:r>
+        <w:rPr>
+          <w:lang w:val="en-US"/>
+        </w:rPr>
+        <w:t>Neural Network models</w:t>
+      </w:r>
+    </w:p>
+    <w:p>
+      <w:pPr>
+        <w:pStyle w:val="ListParagraph"/>
+        <w:numPr>
+          <w:ilvl w:val="0"/>
+          <w:numId w:val="16"/>
+        </w:numPr>
+        <w:rPr>
+          <w:lang w:val="en-US"/>
+        </w:rPr>
+      </w:pPr>
+      <w:r>
+        <w:rPr>
+          <w:lang w:val="en-US"/>
+        </w:rPr>
+        <w:t>Matplotlib</w:t>
+      </w:r>
+      <w:r>
+        <w:rPr>
+          <w:lang w:val="en-US"/>
+        </w:rPr>
+        <w:t xml:space="preserve"> to plot the result of cross-validation</w:t>
+      </w:r>
+    </w:p>
+    <w:p>
+      <w:pPr>
+        <w:pStyle w:val="ListParagraph"/>
+        <w:numPr>
+          <w:ilvl w:val="0"/>
+          <w:numId w:val="1"/>
+        </w:numPr>
+        <w:rPr>
+          <w:b/>
+          <w:bCs/>
+          <w:lang w:val="en-US"/>
+        </w:rPr>
+      </w:pPr>
+      <w:r>
+        <w:rPr>
+          <w:b/>
+          <w:bCs/>
+          <w:lang w:val="en-US"/>
+        </w:rPr>
+        <w:t>Result</w:t>
+      </w:r>
+    </w:p>
+    <w:p>
+      <w:pPr>
+        <w:ind w:left="360"/>
+        <w:rPr>
+          <w:lang w:val="en-US"/>
+        </w:rPr>
+      </w:pPr>
+      <w:r>
+        <w:rPr>
+          <w:lang w:val="en-US"/>
+        </w:rPr>
+        <w:t>For</w:t>
+      </w:r>
+      <w:r>
+        <w:rPr>
+          <w:lang w:val="en-US"/>
+        </w:rPr>
+        <w:t xml:space="preserve"> each model, I perform 10-fold cross-validation and graph the average score (accuracy) of each model with specific hyperparameter on the validation set.</w:t>
+      </w:r>
+    </w:p>
+    <w:p>
+      <w:pPr>
+        <w:pStyle w:val="ListParagraph"/>
+        <w:numPr>
+          <w:ilvl w:val="0"/>
+          <w:numId w:val="17"/>
+        </w:numPr>
+        <w:rPr>
+          <w:b/>
+          <w:bCs/>
+          <w:lang w:val="en-US"/>
+        </w:rPr>
+      </w:pPr>
+      <w:r>
+        <w:rPr>
+          <w:b/>
+          <w:bCs/>
+        </w:rPr>
+        <w:t>k-nearest neighbors</w:t>
+      </w:r>
+    </w:p>
+    <w:p>
+      <w:pPr>
+        <w:ind w:left="360"/>
+        <w:rPr>
+          <w:lang w:val="en-US"/>
+        </w:rPr>
+      </w:pPr>
+      <w:r>
+        <w:rPr>
+          <w:lang w:val="en-US"/>
+        </w:rPr>
+        <w:t xml:space="preserve">k-nearest neighbors is a machine learning algorithm that </w:t>
+      </w:r>
+      <w:r>
+        <w:rPr>
+          <w:lang w:val="en-US"/>
+        </w:rPr>
+        <w:t>based on the similarity defined by distance between data points to make prediction. When encounter an unseen observation, kNN will perform majority vote (or get the average for regression problem) on k seen observations that is closest to the unseen one to determine the class value of it.</w:t>
+      </w:r>
+    </w:p>
+    <w:p>
+      <w:pPr>
+        <w:ind w:left="360"/>
+        <w:rPr>
+          <w:lang w:val="en-US"/>
+        </w:rPr>
+      </w:pPr>
+      <w:r>
+        <w:rPr>
+          <w:lang w:val="en-US"/>
+        </w:rPr>
+        <w:t xml:space="preserve">I performed cross-validation on k values ranging </w:t>
+      </w:r>
+      <w:r>
+        <w:rPr>
+          <w:lang w:val="en-US"/>
+        </w:rPr>
+        <w:t>from</w:t>
+      </w:r>
+      <w:r>
+        <w:rPr>
+          <w:lang w:val="en-US"/>
+        </w:rPr>
+        <w:t xml:space="preserve"> </w:t>
+      </w:r>
+      <w:r>
+        <w:rPr>
+          <w:lang w:val="en-US"/>
+        </w:rPr>
+        <w:t>1 to 30, and this is the result:</w:t>
+      </w:r>
+    </w:p>
+    <w:p>
+      <w:pPr>
+        <w:ind w:left="360"/>
+        <w:rPr>
+          <w:lang w:val="en-US"/>
+        </w:rPr>
+      </w:pPr>
+      <w:r>
+        <w:rPr>
+          <w:noProof/>
+          <w:lang w:val="en-US"/>
+        </w:rPr>
+        <w:lastRenderedPageBreak/>
+        <w:drawing>
+          <wp:inline distT="0" distB="0" distL="0" distR="0" wp14:anchorId="10B83557" wp14:editId="0CF8EF1F">
+            <wp:extent cx="5854700" cy="4387850"/>
+            <wp:effectExtent l="0" t="0" r="0" b="0"/>
+            <wp:docPr id="1" name="Picture 1"/>
+            <wp:cNvGraphicFramePr>
+              <a:graphicFrameLocks xmlns:a="http://schemas.openxmlformats.org/drawingml/2006/main" noChangeAspect="1"/>
+            </wp:cNvGraphicFramePr>
+            <a:graphic xmlns:a="http://schemas.openxmlformats.org/drawingml/2006/main">
+              <a:graphicData uri="http://schemas.openxmlformats.org/drawingml/2006/picture">
+                <pic:pic xmlns:pic="http://schemas.openxmlformats.org/drawingml/2006/picture">
+                  <pic:nvPicPr>
+                    <pic:cNvPr id="0" name="Picture 1"/>
+                    <pic:cNvPicPr>
+                      <a:picLocks noChangeAspect="1" noChangeArrowheads="1"/>
+                    </pic:cNvPicPr>
+                  </pic:nvPicPr>
+                  <pic:blipFill>
+                    <a:blip r:embed="rId7">
+                      <a:extLst>
+                        <a:ext uri="{28A0092B-C50C-407E-A947-70E740481C1C}">
+                          <a14:useLocalDpi xmlns:a14="http://schemas.microsoft.com/office/drawing/2010/main" val="0"/>
+                        </a:ext>
+                      </a:extLst>
+                    </a:blip>
+                    <a:srcRect/>
+                    <a:stretch>
+                      <a:fillRect/>
+                    </a:stretch>
+                  </pic:blipFill>
+                  <pic:spPr bwMode="auto">
+                    <a:xfrm>
+                      <a:off x="0" y="0"/>
+                      <a:ext cx="5854700" cy="4387850"/>
+                    </a:xfrm>
+                    <a:prstGeom prst="rect">
+                      <a:avLst/>
+                    </a:prstGeom>
+                    <a:noFill/>
+                    <a:ln>
+                      <a:noFill/>
+                    </a:ln>
+                  </pic:spPr>
+                </pic:pic>
+              </a:graphicData>
+            </a:graphic>
+          </wp:inline>
+        </w:drawing>
+      </w:r>
+    </w:p>
+    <w:p>
+      <w:pPr>
+        <w:pStyle w:val="ListParagraph"/>
+        <w:numPr>
+          <w:ilvl w:val="0"/>
+          <w:numId w:val="17"/>
+        </w:numPr>
+        <w:rPr>
+          <w:b/>
+          <w:bCs/>
+          <w:lang w:val="en-US"/>
+        </w:rPr>
+      </w:pPr>
+      <w:r>
+        <w:rPr>
+          <w:b/>
+          <w:bCs/>
+        </w:rPr>
+        <w:t>Decision tree</w:t>
+      </w:r>
+    </w:p>
+    <w:p>
+      <w:pPr>
+        <w:ind w:left="360"/>
+        <w:rPr>
+          <w:lang w:val="en-US"/>
+        </w:rPr>
+      </w:pPr>
+      <w:r>
+        <w:rPr>
+          <w:lang w:val="en-US"/>
+        </w:rPr>
+        <w:t>t</w:t>
+      </w:r>
+    </w:p>
+    <w:p>
+      <w:pPr>
+        <w:pStyle w:val="ListParagraph"/>
+        <w:numPr>
+          <w:ilvl w:val="0"/>
+          <w:numId w:val="17"/>
+        </w:numPr>
+        <w:rPr>
+          <w:b/>
+          <w:bCs/>
+          <w:lang w:val="en-US"/>
+        </w:rPr>
+      </w:pPr>
+      <w:r>
+        <w:rPr>
+          <w:b/>
+          <w:bCs/>
+        </w:rPr>
+        <w:t>Random Forest</w:t>
+      </w:r>
+    </w:p>
+    <w:p>
+      <w:pPr>
+        <w:ind w:left="360"/>
+        <w:rPr>
+          <w:lang w:val="en-US"/>
+        </w:rPr>
+      </w:pPr>
+      <w:r>
+        <w:rPr>
+          <w:lang w:val="en-US"/>
+        </w:rPr>
+        <w:t>t</w:t>
+      </w:r>
+    </w:p>
+    <w:p>
+      <w:pPr>
+        <w:pStyle w:val="ListParagraph"/>
+        <w:numPr>
+          <w:ilvl w:val="0"/>
+          <w:numId w:val="17"/>
+        </w:numPr>
+        <w:rPr>
+          <w:b/>
+          <w:bCs/>
+          <w:lang w:val="en-US"/>
+        </w:rPr>
+      </w:pPr>
+      <w:r>
+        <w:rPr>
+          <w:b/>
+          <w:bCs/>
+        </w:rPr>
+        <w:t>SVM using the polynomial kernel</w:t>
+      </w:r>
+    </w:p>
+    <w:p>
+      <w:pPr>
+        <w:ind w:left="360"/>
+        <w:rPr>
+          <w:lang w:val="en-US"/>
+        </w:rPr>
+      </w:pPr>
+      <w:r>
+        <w:rPr>
+          <w:lang w:val="en-US"/>
+        </w:rPr>
+        <w:t>t</w:t>
+      </w:r>
+    </w:p>
+    <w:p>
+      <w:pPr>
+        <w:pStyle w:val="ListParagraph"/>
+        <w:numPr>
+          <w:ilvl w:val="0"/>
+          <w:numId w:val="17"/>
+        </w:numPr>
+        <w:rPr>
+          <w:b/>
+          <w:bCs/>
+          <w:lang w:val="en-US"/>
+        </w:rPr>
+      </w:pPr>
+      <w:r>
+        <w:rPr>
+          <w:b/>
+          <w:bCs/>
+        </w:rPr>
+        <w:t>SVM using the RBF</w:t>
+      </w:r>
+      <w:r>
+        <w:rPr>
+          <w:b/>
+          <w:bCs/>
+          <w:lang w:val="en-US"/>
+        </w:rPr>
+        <w:t xml:space="preserve"> </w:t>
+      </w:r>
+      <w:r>
+        <w:rPr>
+          <w:b/>
+          <w:bCs/>
+        </w:rPr>
+        <w:t>kernel</w:t>
+      </w:r>
+    </w:p>
+    <w:p>
+      <w:pPr>
+        <w:ind w:left="360"/>
+        <w:rPr>
+          <w:lang w:val="en-US"/>
+        </w:rPr>
+      </w:pPr>
+      <w:r>
+        <w:rPr>
+          <w:lang w:val="en-US"/>
+        </w:rPr>
+        <w:t>helo</w:t>
+      </w:r>
+    </w:p>
+    <w:p>
+      <w:pPr>
+        <w:pStyle w:val="ListParagraph"/>
+        <w:numPr>
+          <w:ilvl w:val="0"/>
+          <w:numId w:val="17"/>
+        </w:numPr>
+        <w:rPr>
+          <w:b/>
+          <w:bCs/>
+          <w:lang w:val="en-US"/>
+        </w:rPr>
+      </w:pPr>
+      <w:r>
+        <w:rPr>
+          <w:b/>
+          <w:bCs/>
+        </w:rPr>
+        <w:t>Deep neural network with sigmoid activation</w:t>
+      </w:r>
+    </w:p>
+    <w:p>
+      <w:pPr>
+        <w:ind w:left="360"/>
+        <w:rPr>
+          <w:lang w:val="en-US"/>
+        </w:rPr>
+      </w:pPr>
+      <w:r>
+        <w:rPr>
+          <w:lang w:val="en-US"/>
+        </w:rPr>
+        <w:t>helo</w:t>
+      </w:r>
+    </w:p>
+    <w:p>
+      <w:pPr>
+        <w:pStyle w:val="ListParagraph"/>
+        <w:numPr>
+          <w:ilvl w:val="0"/>
+          <w:numId w:val="17"/>
+        </w:numPr>
+        <w:rPr>
+          <w:b/>
+          <w:bCs/>
+          <w:lang w:val="en-US"/>
+        </w:rPr>
+      </w:pPr>
+      <w:r>
+        <w:rPr>
+          <w:b/>
+          <w:bCs/>
+        </w:rPr>
+        <w:t>Deep neural network with ReLU</w:t>
+      </w:r>
+      <w:r>
+        <w:rPr>
+          <w:b/>
+          <w:bCs/>
+          <w:lang w:val="en-US"/>
+        </w:rPr>
+        <w:t xml:space="preserve"> </w:t>
+      </w:r>
+      <w:r>
+        <w:rPr>
+          <w:b/>
+          <w:bCs/>
+        </w:rPr>
+        <w:t>activation</w:t>
+      </w:r>
+    </w:p>
+    <w:p>
+      <w:pPr>
+        <w:ind w:left="360"/>
+        <w:rPr>
+          <w:lang w:val="en-US"/>
+        </w:rPr>
+      </w:pPr>
+      <w:r>
+        <w:rPr>
+          <w:lang w:val="en-US"/>
+        </w:rPr>
         <w:t>helo</w:t>
       </w:r>
     </w:p>
     <w:sectPr>
-      <w:headerReference w:type="default" r:id="rId7"/>
-      <w:footerReference w:type="default" r:id="rId8"/>
+      <w:headerReference w:type="default" r:id="rId8"/>
+      <w:footerReference w:type="default" r:id="rId9"/>
       <w:pgSz w:w="12240" w:h="15840"/>
       <w:pgMar w:top="1440" w:right="1440" w:bottom="1440" w:left="1440" w:header="720" w:footer="720" w:gutter="0"/>
       <w:cols w:space="720"/>
@@ -599,6 +1515,95 @@
     </w:lvl>
   </w:abstractNum>
   <w:abstractNum w:abstractNumId="4" w15:restartNumberingAfterBreak="0">
+    <w:nsid w:val="0A005C7D"/>
+    <w:multiLevelType w:val="hybridMultilevel"/>
+    <w:tmpl w:val="42D44494"/>
+    <w:lvl w:ilvl="0" w:tplc="0409000F">
+      <w:start w:val="1"/>
+      <w:numFmt w:val="decimal"/>
+      <w:lvlText w:val="%1."/>
+      <w:lvlJc w:val="left"/>
+      <w:pPr>
+        <w:ind w:left="720" w:hanging="360"/>
+      </w:pPr>
+      <w:rPr>
+        <w:rFonts w:hint="default"/>
+      </w:rPr>
+    </w:lvl>
+    <w:lvl w:ilvl="1" w:tplc="04090019" w:tentative="1">
+      <w:start w:val="1"/>
+      <w:numFmt w:val="lowerLetter"/>
+      <w:lvlText w:val="%2."/>
+      <w:lvlJc w:val="left"/>
+      <w:pPr>
+        <w:ind w:left="1440" w:hanging="360"/>
+      </w:pPr>
+    </w:lvl>
+    <w:lvl w:ilvl="2" w:tplc="0409001B" w:tentative="1">
+      <w:start w:val="1"/>
+      <w:numFmt w:val="lowerRoman"/>
+      <w:lvlText w:val="%3."/>
+      <w:lvlJc w:val="right"/>
+      <w:pPr>
+        <w:ind w:left="2160" w:hanging="180"/>
+      </w:pPr>
+    </w:lvl>
+    <w:lvl w:ilvl="3" w:tplc="0409000F" w:tentative="1">
+      <w:start w:val="1"/>
+      <w:numFmt w:val="decimal"/>
+      <w:lvlText w:val="%4."/>
+      <w:lvlJc w:val="left"/>
+      <w:pPr>
+        <w:ind w:left="2880" w:hanging="360"/>
+      </w:pPr>
+    </w:lvl>
+    <w:lvl w:ilvl="4" w:tplc="04090019" w:tentative="1">
+      <w:start w:val="1"/>
+      <w:numFmt w:val="lowerLetter"/>
+      <w:lvlText w:val="%5."/>
+      <w:lvlJc w:val="left"/>
+      <w:pPr>
+        <w:ind w:left="3600" w:hanging="360"/>
+      </w:pPr>
+    </w:lvl>
+    <w:lvl w:ilvl="5" w:tplc="0409001B" w:tentative="1">
+      <w:start w:val="1"/>
+      <w:numFmt w:val="lowerRoman"/>
+      <w:lvlText w:val="%6."/>
+      <w:lvlJc w:val="right"/>
+      <w:pPr>
+        <w:ind w:left="4320" w:hanging="180"/>
+      </w:pPr>
+    </w:lvl>
+    <w:lvl w:ilvl="6" w:tplc="0409000F" w:tentative="1">
+      <w:start w:val="1"/>
+      <w:numFmt w:val="decimal"/>
+      <w:lvlText w:val="%7."/>
+      <w:lvlJc w:val="left"/>
+      <w:pPr>
+        <w:ind w:left="5040" w:hanging="360"/>
+      </w:pPr>
+    </w:lvl>
+    <w:lvl w:ilvl="7" w:tplc="04090019" w:tentative="1">
+      <w:start w:val="1"/>
+      <w:numFmt w:val="lowerLetter"/>
+      <w:lvlText w:val="%8."/>
+      <w:lvlJc w:val="left"/>
+      <w:pPr>
+        <w:ind w:left="5760" w:hanging="360"/>
+      </w:pPr>
+    </w:lvl>
+    <w:lvl w:ilvl="8" w:tplc="0409001B" w:tentative="1">
+      <w:start w:val="1"/>
+      <w:numFmt w:val="lowerRoman"/>
+      <w:lvlText w:val="%9."/>
+      <w:lvlJc w:val="right"/>
+      <w:pPr>
+        <w:ind w:left="6480" w:hanging="180"/>
+      </w:pPr>
+    </w:lvl>
+  </w:abstractNum>
+  <w:abstractNum w:abstractNumId="5" w15:restartNumberingAfterBreak="0">
     <w:nsid w:val="0EDA7590"/>
     <w:multiLevelType w:val="hybridMultilevel"/>
     <w:tmpl w:val="1CC2B038"/>
@@ -688,7 +1693,119 @@
       </w:pPr>
     </w:lvl>
   </w:abstractNum>
-  <w:abstractNum w:abstractNumId="5" w15:restartNumberingAfterBreak="0">
+  <w:abstractNum w:abstractNumId="6" w15:restartNumberingAfterBreak="0">
+    <w:nsid w:val="121724E8"/>
+    <w:multiLevelType w:val="hybridMultilevel"/>
+    <w:tmpl w:val="D474F1AE"/>
+    <w:lvl w:ilvl="0" w:tplc="EFCADF52">
+      <w:numFmt w:val="bullet"/>
+      <w:lvlText w:val="-"/>
+      <w:lvlJc w:val="left"/>
+      <w:pPr>
+        <w:ind w:left="720" w:hanging="360"/>
+      </w:pPr>
+      <w:rPr>
+        <w:rFonts w:ascii="Calibri" w:eastAsiaTheme="minorHAnsi" w:hAnsi="Calibri" w:cs="Calibri" w:hint="default"/>
+      </w:rPr>
+    </w:lvl>
+    <w:lvl w:ilvl="1" w:tplc="04090003" w:tentative="1">
+      <w:start w:val="1"/>
+      <w:numFmt w:val="bullet"/>
+      <w:lvlText w:val="o"/>
+      <w:lvlJc w:val="left"/>
+      <w:pPr>
+        <w:ind w:left="1440" w:hanging="360"/>
+      </w:pPr>
+      <w:rPr>
+        <w:rFonts w:ascii="Courier New" w:hAnsi="Courier New" w:cs="Courier New" w:hint="default"/>
+      </w:rPr>
+    </w:lvl>
+    <w:lvl w:ilvl="2" w:tplc="04090005" w:tentative="1">
+      <w:start w:val="1"/>
+      <w:numFmt w:val="bullet"/>
+      <w:lvlText w:val=""/>
+      <w:lvlJc w:val="left"/>
+      <w:pPr>
+        <w:ind w:left="2160" w:hanging="360"/>
+      </w:pPr>
+      <w:rPr>
+        <w:rFonts w:ascii="Wingdings" w:hAnsi="Wingdings" w:hint="default"/>
+      </w:rPr>
+    </w:lvl>
+    <w:lvl w:ilvl="3" w:tplc="04090001" w:tentative="1">
+      <w:start w:val="1"/>
+      <w:numFmt w:val="bullet"/>
+      <w:lvlText w:val=""/>
+      <w:lvlJc w:val="left"/>
+      <w:pPr>
+        <w:ind w:left="2880" w:hanging="360"/>
+      </w:pPr>
+      <w:rPr>
+        <w:rFonts w:ascii="Symbol" w:hAnsi="Symbol" w:hint="default"/>
+      </w:rPr>
+    </w:lvl>
+    <w:lvl w:ilvl="4" w:tplc="04090003" w:tentative="1">
+      <w:start w:val="1"/>
+      <w:numFmt w:val="bullet"/>
+      <w:lvlText w:val="o"/>
+      <w:lvlJc w:val="left"/>
+      <w:pPr>
+        <w:ind w:left="3600" w:hanging="360"/>
+      </w:pPr>
+      <w:rPr>
+        <w:rFonts w:ascii="Courier New" w:hAnsi="Courier New" w:cs="Courier New" w:hint="default"/>
+      </w:rPr>
+    </w:lvl>
+    <w:lvl w:ilvl="5" w:tplc="04090005" w:tentative="1">
+      <w:start w:val="1"/>
+      <w:numFmt w:val="bullet"/>
+      <w:lvlText w:val=""/>
+      <w:lvlJc w:val="left"/>
+      <w:pPr>
+        <w:ind w:left="4320" w:hanging="360"/>
+      </w:pPr>
+      <w:rPr>
+        <w:rFonts w:ascii="Wingdings" w:hAnsi="Wingdings" w:hint="default"/>
+      </w:rPr>
+    </w:lvl>
+    <w:lvl w:ilvl="6" w:tplc="04090001" w:tentative="1">
+      <w:start w:val="1"/>
+      <w:numFmt w:val="bullet"/>
+      <w:lvlText w:val=""/>
+      <w:lvlJc w:val="left"/>
+      <w:pPr>
+        <w:ind w:left="5040" w:hanging="360"/>
+      </w:pPr>
+      <w:rPr>
+        <w:rFonts w:ascii="Symbol" w:hAnsi="Symbol" w:hint="default"/>
+      </w:rPr>
+    </w:lvl>
+    <w:lvl w:ilvl="7" w:tplc="04090003" w:tentative="1">
+      <w:start w:val="1"/>
+      <w:numFmt w:val="bullet"/>
+      <w:lvlText w:val="o"/>
+      <w:lvlJc w:val="left"/>
+      <w:pPr>
+        <w:ind w:left="5760" w:hanging="360"/>
+      </w:pPr>
+      <w:rPr>
+        <w:rFonts w:ascii="Courier New" w:hAnsi="Courier New" w:cs="Courier New" w:hint="default"/>
+      </w:rPr>
+    </w:lvl>
+    <w:lvl w:ilvl="8" w:tplc="04090005" w:tentative="1">
+      <w:start w:val="1"/>
+      <w:numFmt w:val="bullet"/>
+      <w:lvlText w:val=""/>
+      <w:lvlJc w:val="left"/>
+      <w:pPr>
+        <w:ind w:left="6480" w:hanging="360"/>
+      </w:pPr>
+      <w:rPr>
+        <w:rFonts w:ascii="Wingdings" w:hAnsi="Wingdings" w:hint="default"/>
+      </w:rPr>
+    </w:lvl>
+  </w:abstractNum>
+  <w:abstractNum w:abstractNumId="7" w15:restartNumberingAfterBreak="0">
     <w:nsid w:val="132811D6"/>
     <w:multiLevelType w:val="hybridMultilevel"/>
     <w:tmpl w:val="0FD2439C"/>
@@ -777,7 +1894,7 @@
       </w:pPr>
     </w:lvl>
   </w:abstractNum>
-  <w:abstractNum w:abstractNumId="6" w15:restartNumberingAfterBreak="0">
+  <w:abstractNum w:abstractNumId="8" w15:restartNumberingAfterBreak="0">
     <w:nsid w:val="20811F84"/>
     <w:multiLevelType w:val="hybridMultilevel"/>
     <w:tmpl w:val="E5DA9874"/>
@@ -866,7 +1983,7 @@
       </w:pPr>
     </w:lvl>
   </w:abstractNum>
-  <w:abstractNum w:abstractNumId="7" w15:restartNumberingAfterBreak="0">
+  <w:abstractNum w:abstractNumId="9" w15:restartNumberingAfterBreak="0">
     <w:nsid w:val="28C536CD"/>
     <w:multiLevelType w:val="hybridMultilevel"/>
     <w:tmpl w:val="7584AF9E"/>
@@ -980,7 +2097,7 @@
       </w:rPr>
     </w:lvl>
   </w:abstractNum>
-  <w:abstractNum w:abstractNumId="8" w15:restartNumberingAfterBreak="0">
+  <w:abstractNum w:abstractNumId="10" w15:restartNumberingAfterBreak="0">
     <w:nsid w:val="2E7A3561"/>
     <w:multiLevelType w:val="hybridMultilevel"/>
     <w:tmpl w:val="00DA19FE"/>
@@ -1070,7 +2187,7 @@
       </w:pPr>
     </w:lvl>
   </w:abstractNum>
-  <w:abstractNum w:abstractNumId="9" w15:restartNumberingAfterBreak="0">
+  <w:abstractNum w:abstractNumId="11" w15:restartNumberingAfterBreak="0">
     <w:nsid w:val="388E6382"/>
     <w:multiLevelType w:val="hybridMultilevel"/>
     <w:tmpl w:val="10087F80"/>
@@ -1159,7 +2276,7 @@
       </w:pPr>
     </w:lvl>
   </w:abstractNum>
-  <w:abstractNum w:abstractNumId="10" w15:restartNumberingAfterBreak="0">
+  <w:abstractNum w:abstractNumId="12" w15:restartNumberingAfterBreak="0">
     <w:nsid w:val="3CCF0795"/>
     <w:multiLevelType w:val="hybridMultilevel"/>
     <w:tmpl w:val="62D4D346"/>
@@ -1248,7 +2365,7 @@
       </w:pPr>
     </w:lvl>
   </w:abstractNum>
-  <w:abstractNum w:abstractNumId="11" w15:restartNumberingAfterBreak="0">
+  <w:abstractNum w:abstractNumId="13" w15:restartNumberingAfterBreak="0">
     <w:nsid w:val="4A9F6D30"/>
     <w:multiLevelType w:val="hybridMultilevel"/>
     <w:tmpl w:val="A9D0064C"/>
@@ -1337,7 +2454,7 @@
       </w:pPr>
     </w:lvl>
   </w:abstractNum>
-  <w:abstractNum w:abstractNumId="12" w15:restartNumberingAfterBreak="0">
+  <w:abstractNum w:abstractNumId="14" w15:restartNumberingAfterBreak="0">
     <w:nsid w:val="59B11B0E"/>
     <w:multiLevelType w:val="hybridMultilevel"/>
     <w:tmpl w:val="4D2E4CFC"/>
@@ -1426,7 +2543,7 @@
       </w:pPr>
     </w:lvl>
   </w:abstractNum>
-  <w:abstractNum w:abstractNumId="13" w15:restartNumberingAfterBreak="0">
+  <w:abstractNum w:abstractNumId="15" w15:restartNumberingAfterBreak="0">
     <w:nsid w:val="63AF6CD8"/>
     <w:multiLevelType w:val="hybridMultilevel"/>
     <w:tmpl w:val="3B0E07A2"/>
@@ -1515,47 +2632,145 @@
       </w:pPr>
     </w:lvl>
   </w:abstractNum>
+  <w:abstractNum w:abstractNumId="16" w15:restartNumberingAfterBreak="0">
+    <w:nsid w:val="700248DE"/>
+    <w:multiLevelType w:val="hybridMultilevel"/>
+    <w:tmpl w:val="15665A48"/>
+    <w:lvl w:ilvl="0" w:tplc="0409000F">
+      <w:start w:val="1"/>
+      <w:numFmt w:val="decimal"/>
+      <w:lvlText w:val="%1."/>
+      <w:lvlJc w:val="left"/>
+      <w:pPr>
+        <w:ind w:left="720" w:hanging="360"/>
+      </w:pPr>
+      <w:rPr>
+        <w:rFonts w:hint="default"/>
+      </w:rPr>
+    </w:lvl>
+    <w:lvl w:ilvl="1" w:tplc="04090019" w:tentative="1">
+      <w:start w:val="1"/>
+      <w:numFmt w:val="lowerLetter"/>
+      <w:lvlText w:val="%2."/>
+      <w:lvlJc w:val="left"/>
+      <w:pPr>
+        <w:ind w:left="1440" w:hanging="360"/>
+      </w:pPr>
+    </w:lvl>
+    <w:lvl w:ilvl="2" w:tplc="0409001B" w:tentative="1">
+      <w:start w:val="1"/>
+      <w:numFmt w:val="lowerRoman"/>
+      <w:lvlText w:val="%3."/>
+      <w:lvlJc w:val="right"/>
+      <w:pPr>
+        <w:ind w:left="2160" w:hanging="180"/>
+      </w:pPr>
+    </w:lvl>
+    <w:lvl w:ilvl="3" w:tplc="0409000F" w:tentative="1">
+      <w:start w:val="1"/>
+      <w:numFmt w:val="decimal"/>
+      <w:lvlText w:val="%4."/>
+      <w:lvlJc w:val="left"/>
+      <w:pPr>
+        <w:ind w:left="2880" w:hanging="360"/>
+      </w:pPr>
+    </w:lvl>
+    <w:lvl w:ilvl="4" w:tplc="04090019" w:tentative="1">
+      <w:start w:val="1"/>
+      <w:numFmt w:val="lowerLetter"/>
+      <w:lvlText w:val="%5."/>
+      <w:lvlJc w:val="left"/>
+      <w:pPr>
+        <w:ind w:left="3600" w:hanging="360"/>
+      </w:pPr>
+    </w:lvl>
+    <w:lvl w:ilvl="5" w:tplc="0409001B" w:tentative="1">
+      <w:start w:val="1"/>
+      <w:numFmt w:val="lowerRoman"/>
+      <w:lvlText w:val="%6."/>
+      <w:lvlJc w:val="right"/>
+      <w:pPr>
+        <w:ind w:left="4320" w:hanging="180"/>
+      </w:pPr>
+    </w:lvl>
+    <w:lvl w:ilvl="6" w:tplc="0409000F" w:tentative="1">
+      <w:start w:val="1"/>
+      <w:numFmt w:val="decimal"/>
+      <w:lvlText w:val="%7."/>
+      <w:lvlJc w:val="left"/>
+      <w:pPr>
+        <w:ind w:left="5040" w:hanging="360"/>
+      </w:pPr>
+    </w:lvl>
+    <w:lvl w:ilvl="7" w:tplc="04090019" w:tentative="1">
+      <w:start w:val="1"/>
+      <w:numFmt w:val="lowerLetter"/>
+      <w:lvlText w:val="%8."/>
+      <w:lvlJc w:val="left"/>
+      <w:pPr>
+        <w:ind w:left="5760" w:hanging="360"/>
+      </w:pPr>
+    </w:lvl>
+    <w:lvl w:ilvl="8" w:tplc="0409001B" w:tentative="1">
+      <w:start w:val="1"/>
+      <w:numFmt w:val="lowerRoman"/>
+      <w:lvlText w:val="%9."/>
+      <w:lvlJc w:val="right"/>
+      <w:pPr>
+        <w:ind w:left="6480" w:hanging="180"/>
+      </w:pPr>
+    </w:lvl>
+  </w:abstractNum>
   <w:num w:numId="1">
-    <w:abstractNumId w:val="12"/>
+    <w:abstractNumId w:val="14"/>
   </w:num>
   <w:num w:numId="2">
-    <w:abstractNumId w:val="10"/>
+    <w:abstractNumId w:val="12"/>
   </w:num>
   <w:num w:numId="3">
     <w:abstractNumId w:val="1"/>
   </w:num>
   <w:num w:numId="4">
-    <w:abstractNumId w:val="11"/>
+    <w:abstractNumId w:val="13"/>
   </w:num>
   <w:num w:numId="5">
-    <w:abstractNumId w:val="5"/>
+    <w:abstractNumId w:val="7"/>
   </w:num>
   <w:num w:numId="6">
     <w:abstractNumId w:val="2"/>
   </w:num>
   <w:num w:numId="7">
-    <w:abstractNumId w:val="6"/>
+    <w:abstractNumId w:val="8"/>
   </w:num>
   <w:num w:numId="8">
     <w:abstractNumId w:val="0"/>
   </w:num>
   <w:num w:numId="9">
-    <w:abstractNumId w:val="13"/>
+    <w:abstractNumId w:val="15"/>
   </w:num>
   <w:num w:numId="10">
-    <w:abstractNumId w:val="9"/>
+    <w:abstractNumId w:val="11"/>
   </w:num>
   <w:num w:numId="11">
     <w:abstractNumId w:val="3"/>
   </w:num>
   <w:num w:numId="12">
-    <w:abstractNumId w:val="7"/>
+    <w:abstractNumId w:val="9"/>
   </w:num>
   <w:num w:numId="13">
-    <w:abstractNumId w:val="4"/>
+    <w:abstractNumId w:val="5"/>
   </w:num>
   <w:num w:numId="14">
-    <w:abstractNumId w:val="8"/>
+    <w:abstractNumId w:val="10"/>
+  </w:num>
+  <w:num w:numId="15">
+    <w:abstractNumId w:val="16"/>
+  </w:num>
+  <w:num w:numId="16">
+    <w:abstractNumId w:val="6"/>
+  </w:num>
+  <w:num w:numId="17">
+    <w:abstractNumId w:val="4"/>
   </w:num>
 </w:numbering>
 </file>
@@ -2085,6 +3300,29 @@
       <w:lang w:val="vi-VN"/>
     </w:rPr>
   </w:style>
+  <w:style w:type="character" w:styleId="Hyperlink">
+    <w:name w:val="Hyperlink"/>
+    <w:basedOn w:val="DefaultParagraphFont"/>
+    <w:uiPriority w:val="99"/>
+    <w:unhideWhenUsed/>
+    <w:rsid w:val="009D3EFD"/>
+    <w:rPr>
+      <w:color w:val="0563C1" w:themeColor="hyperlink"/>
+      <w:u w:val="single"/>
+    </w:rPr>
+  </w:style>
+  <w:style w:type="character" w:styleId="UnresolvedMention">
+    <w:name w:val="Unresolved Mention"/>
+    <w:basedOn w:val="DefaultParagraphFont"/>
+    <w:uiPriority w:val="99"/>
+    <w:semiHidden/>
+    <w:unhideWhenUsed/>
+    <w:rsid w:val="009D3EFD"/>
+    <w:rPr>
+      <w:color w:val="605E5C"/>
+      <w:shd w:val="clear" w:color="auto" w:fill="E1DFDD"/>
+    </w:rPr>
+  </w:style>
 </w:styles>
 </file>
 

</xml_diff>

<commit_message>
changed from epoch to node per layer count
</commit_message>
<xml_diff>
--- a/Assignment2_report.docx
+++ b/Assignment2_report.docx
@@ -46,6 +46,7 @@
         </w:rPr>
         <w:t>D</w:t>
       </w:r>
+      <w:proofErr w:type="spellStart"/>
       <w:r>
         <w:rPr>
           <w:b/>
@@ -54,6 +55,7 @@
         </w:rPr>
         <w:t>escription</w:t>
       </w:r>
+      <w:proofErr w:type="spellEnd"/>
       <w:r>
         <w:rPr>
           <w:b/>
@@ -110,7 +112,21 @@
         <w:rPr>
           <w:lang w:val="en-US"/>
         </w:rPr>
-        <w:t xml:space="preserve">, etc I want to find the best model that helps classify whether the cancer is </w:t>
+        <w:t xml:space="preserve">, </w:t>
+      </w:r>
+      <w:proofErr w:type="spellStart"/>
+      <w:r>
+        <w:rPr>
+          <w:lang w:val="en-US"/>
+        </w:rPr>
+        <w:t>etc</w:t>
+      </w:r>
+      <w:proofErr w:type="spellEnd"/>
+      <w:r>
+        <w:rPr>
+          <w:lang w:val="en-US"/>
+        </w:rPr>
+        <w:t xml:space="preserve"> I want to find the best model that helps classify whether the cancer is </w:t>
       </w:r>
       <w:r>
         <w:rPr>
@@ -336,7 +352,21 @@
         <w:rPr>
           <w:lang w:val="en-US"/>
         </w:rPr>
-        <w:t>683 entries, with 9 features for the input and 1 class (of value 0 for benign and 1 for malignant). I map the output from 2 and 4 to 0 and 1 since it is more intuitive for machine learning/deep learning models (0 signals noncancerous and 1 signals cancerous)</w:t>
+        <w:t xml:space="preserve">683 entries, with 9 features for the input and 1 class (of value 0 for benign and 1 for malignant). I map the output from 2 and 4 to 0 and 1 since it is more intuitive for machine learning/deep learning models (0 signals noncancerous and 1 </w:t>
+      </w:r>
+      <w:proofErr w:type="gramStart"/>
+      <w:r>
+        <w:rPr>
+          <w:lang w:val="en-US"/>
+        </w:rPr>
+        <w:t>signals</w:t>
+      </w:r>
+      <w:proofErr w:type="gramEnd"/>
+      <w:r>
+        <w:rPr>
+          <w:lang w:val="en-US"/>
+        </w:rPr>
+        <w:t xml:space="preserve"> cancerous)</w:t>
       </w:r>
       <w:r>
         <w:rPr>
@@ -530,11 +560,19 @@
           <w:lang w:val="en-US"/>
         </w:rPr>
       </w:pPr>
-      <w:r>
-        <w:rPr>
-          <w:lang w:val="en-US"/>
-        </w:rPr>
-        <w:t xml:space="preserve">Tensorflow to build and train the </w:t>
+      <w:proofErr w:type="spellStart"/>
+      <w:r>
+        <w:rPr>
+          <w:lang w:val="en-US"/>
+        </w:rPr>
+        <w:t>Tensorflow</w:t>
+      </w:r>
+      <w:proofErr w:type="spellEnd"/>
+      <w:r>
+        <w:rPr>
+          <w:lang w:val="en-US"/>
+        </w:rPr>
+        <w:t xml:space="preserve"> to build and train the </w:t>
       </w:r>
       <w:r>
         <w:rPr>
@@ -611,6 +649,26 @@
     </w:p>
     <w:p>
       <w:pPr>
+        <w:ind w:left="360"/>
+        <w:rPr>
+          <w:lang w:val="en-US"/>
+        </w:rPr>
+      </w:pPr>
+      <w:r>
+        <w:rPr>
+          <w:lang w:val="en-US"/>
+        </w:rPr>
+        <w:t xml:space="preserve">See my READme.md for instructions on how to </w:t>
+      </w:r>
+      <w:r>
+        <w:rPr>
+          <w:lang w:val="en-US"/>
+        </w:rPr>
+        <w:t>install the appropriate dependencies and replicate my result.</w:t>
+      </w:r>
+    </w:p>
+    <w:p>
+      <w:pPr>
         <w:pStyle w:val="ListParagraph"/>
         <w:numPr>
           <w:ilvl w:val="0"/>
@@ -641,13 +699,48 @@
         <w:rPr>
           <w:lang w:val="en-US"/>
         </w:rPr>
-        <w:t xml:space="preserve">k-nearest neighbors is a machine learning algorithm that </w:t>
-      </w:r>
-      <w:r>
-        <w:rPr>
-          <w:lang w:val="en-US"/>
-        </w:rPr>
-        <w:t>based on the similarity defined by distance between data points to make prediction. When encounter an unseen observation, kNN will perform majority vote (or get the average for regression problem) on k seen observations that is closest to the unseen one to determine the class value of it.</w:t>
+        <w:t xml:space="preserve">k-nearest neighbors </w:t>
+      </w:r>
+      <w:proofErr w:type="gramStart"/>
+      <w:r>
+        <w:rPr>
+          <w:lang w:val="en-US"/>
+        </w:rPr>
+        <w:t>is</w:t>
+      </w:r>
+      <w:proofErr w:type="gramEnd"/>
+      <w:r>
+        <w:rPr>
+          <w:lang w:val="en-US"/>
+        </w:rPr>
+        <w:t xml:space="preserve"> a machine learning algorithm that </w:t>
+      </w:r>
+      <w:r>
+        <w:rPr>
+          <w:lang w:val="en-US"/>
+        </w:rPr>
+        <w:t xml:space="preserve">based on the similarity defined by distance between data points to make prediction. When encounter an unseen observation, </w:t>
+      </w:r>
+      <w:proofErr w:type="spellStart"/>
+      <w:r>
+        <w:rPr>
+          <w:lang w:val="en-US"/>
+        </w:rPr>
+        <w:t>kNN</w:t>
+      </w:r>
+      <w:proofErr w:type="spellEnd"/>
+      <w:r>
+        <w:rPr>
+          <w:lang w:val="en-US"/>
+        </w:rPr>
+        <w:t xml:space="preserve"> will perform </w:t>
+      </w:r>
+      <w:r>
+        <w:rPr>
+          <w:lang w:val="en-US"/>
+        </w:rPr>
+        <w:lastRenderedPageBreak/>
+        <w:t>majority vote (or get the average for regression problem) on k seen observations that is closest to the unseen one to determine the class value of it.</w:t>
       </w:r>
     </w:p>
     <w:p>
@@ -661,6 +754,40 @@
         <w:rPr>
           <w:lang w:val="en-US"/>
         </w:rPr>
+        <w:t xml:space="preserve">Advantage: </w:t>
+      </w:r>
+      <w:r>
+        <w:rPr>
+          <w:lang w:val="en-US"/>
+        </w:rPr>
+        <w:t>training is very fast, and how the result gets predicted is very intuitive.</w:t>
+      </w:r>
+    </w:p>
+    <w:p>
+      <w:pPr>
+        <w:ind w:left="360"/>
+        <w:rPr>
+          <w:lang w:val="en-US"/>
+        </w:rPr>
+      </w:pPr>
+      <w:r>
+        <w:rPr>
+          <w:lang w:val="en-US"/>
+        </w:rPr>
+        <w:t>Disadvantage: finding k nearest points is very time consuming</w:t>
+      </w:r>
+    </w:p>
+    <w:p>
+      <w:pPr>
+        <w:ind w:left="360"/>
+        <w:rPr>
+          <w:lang w:val="en-US"/>
+        </w:rPr>
+      </w:pPr>
+      <w:r>
+        <w:rPr>
+          <w:lang w:val="en-US"/>
+        </w:rPr>
         <w:t xml:space="preserve">I performed cross-validation on k values ranging </w:t>
       </w:r>
       <w:r>
@@ -694,7 +821,6 @@
           <w:noProof/>
           <w:lang w:val="en-US"/>
         </w:rPr>
-        <w:lastRenderedPageBreak/>
         <w:drawing>
           <wp:inline distT="0" distB="0" distL="0" distR="0" wp14:anchorId="10B83557" wp14:editId="0CF8EF1F">
             <wp:extent cx="5854700" cy="4387850"/>
@@ -747,6 +873,20 @@
     </w:p>
     <w:p>
       <w:pPr>
+        <w:ind w:left="360"/>
+        <w:rPr>
+          <w:lang w:val="en-US"/>
+        </w:rPr>
+      </w:pPr>
+      <w:r>
+        <w:rPr>
+          <w:lang w:val="en-US"/>
+        </w:rPr>
+        <w:t>Best performance achieved at k = 7 (with mean accuracy on validation folds is 0.9691)</w:t>
+      </w:r>
+    </w:p>
+    <w:p>
+      <w:pPr>
         <w:pStyle w:val="ListParagraph"/>
         <w:numPr>
           <w:ilvl w:val="0"/>
@@ -777,7 +917,210 @@
         <w:rPr>
           <w:lang w:val="en-US"/>
         </w:rPr>
-        <w:t>t</w:t>
+        <w:t xml:space="preserve">Decision tree is a machine learning algorithm that </w:t>
+      </w:r>
+      <w:r>
+        <w:rPr>
+          <w:lang w:val="en-US"/>
+        </w:rPr>
+        <w:t xml:space="preserve">has a root node followed by a series of decision nodes that try to split the data and maximize the </w:t>
+      </w:r>
+      <w:r>
+        <w:rPr>
+          <w:lang w:val="en-US"/>
+        </w:rPr>
+        <w:t>homogeneity</w:t>
+      </w:r>
+      <w:r>
+        <w:rPr>
+          <w:lang w:val="en-US"/>
+        </w:rPr>
+        <w:t xml:space="preserve"> of each node</w:t>
+      </w:r>
+      <w:r>
+        <w:rPr>
+          <w:lang w:val="en-US"/>
+        </w:rPr>
+        <w:t xml:space="preserve"> (each node will be as pure as possible)</w:t>
+      </w:r>
+      <w:r>
+        <w:rPr>
+          <w:lang w:val="en-US"/>
+        </w:rPr>
+        <w:t>. The leaf node will contain the prediction.</w:t>
+      </w:r>
+    </w:p>
+    <w:p>
+      <w:pPr>
+        <w:ind w:left="360"/>
+        <w:rPr>
+          <w:lang w:val="en-US"/>
+        </w:rPr>
+      </w:pPr>
+      <w:r>
+        <w:rPr>
+          <w:lang w:val="en-US"/>
+        </w:rPr>
+        <w:t>Advantage: work for both numerical and categorical data, easy to explain and produce more intuitive result</w:t>
+      </w:r>
+    </w:p>
+    <w:p>
+      <w:pPr>
+        <w:ind w:left="360"/>
+        <w:rPr>
+          <w:lang w:val="en-US"/>
+        </w:rPr>
+      </w:pPr>
+      <w:r>
+        <w:rPr>
+          <w:lang w:val="en-US"/>
+        </w:rPr>
+        <w:t>Disadvantage: Easy to get overfitted as it is affected by noise in the data.</w:t>
+      </w:r>
+    </w:p>
+    <w:p>
+      <w:pPr>
+        <w:ind w:left="360"/>
+        <w:rPr>
+          <w:lang w:val="en-US"/>
+        </w:rPr>
+      </w:pPr>
+      <w:r>
+        <w:rPr>
+          <w:lang w:val="en-US"/>
+        </w:rPr>
+        <w:t xml:space="preserve">I performed cross-validation on </w:t>
+      </w:r>
+      <w:r>
+        <w:rPr>
+          <w:lang w:val="en-US"/>
+        </w:rPr>
+        <w:t>max depth</w:t>
+      </w:r>
+      <w:r>
+        <w:rPr>
+          <w:lang w:val="en-US"/>
+        </w:rPr>
+        <w:t xml:space="preserve"> values </w:t>
+      </w:r>
+      <w:r>
+        <w:rPr>
+          <w:lang w:val="en-US"/>
+        </w:rPr>
+        <w:t xml:space="preserve">of </w:t>
+      </w:r>
+      <w:r>
+        <w:rPr>
+          <w:lang w:val="en-US"/>
+        </w:rPr>
+        <w:t>the</w:t>
+      </w:r>
+      <w:r>
+        <w:rPr>
+          <w:lang w:val="en-US"/>
+        </w:rPr>
+        <w:t xml:space="preserve"> tree </w:t>
+      </w:r>
+      <w:r>
+        <w:rPr>
+          <w:lang w:val="en-US"/>
+        </w:rPr>
+        <w:t>ranging from 1 to 30, and this is the result:</w:t>
+      </w:r>
+    </w:p>
+    <w:p>
+      <w:pPr>
+        <w:ind w:left="360"/>
+        <w:rPr>
+          <w:lang w:val="en-US"/>
+        </w:rPr>
+      </w:pPr>
+      <w:r>
+        <w:rPr>
+          <w:noProof/>
+          <w:lang w:val="en-US"/>
+        </w:rPr>
+        <w:lastRenderedPageBreak/>
+        <w:drawing>
+          <wp:inline distT="0" distB="0" distL="0" distR="0" wp14:anchorId="07311064" wp14:editId="03906727">
+            <wp:extent cx="5853430" cy="4391660"/>
+            <wp:effectExtent l="0" t="0" r="0" b="8890"/>
+            <wp:docPr id="2" name="Picture 2"/>
+            <wp:cNvGraphicFramePr>
+              <a:graphicFrameLocks xmlns:a="http://schemas.openxmlformats.org/drawingml/2006/main" noChangeAspect="1"/>
+            </wp:cNvGraphicFramePr>
+            <a:graphic xmlns:a="http://schemas.openxmlformats.org/drawingml/2006/main">
+              <a:graphicData uri="http://schemas.openxmlformats.org/drawingml/2006/picture">
+                <pic:pic xmlns:pic="http://schemas.openxmlformats.org/drawingml/2006/picture">
+                  <pic:nvPicPr>
+                    <pic:cNvPr id="0" name="Picture 2"/>
+                    <pic:cNvPicPr>
+                      <a:picLocks noChangeAspect="1" noChangeArrowheads="1"/>
+                    </pic:cNvPicPr>
+                  </pic:nvPicPr>
+                  <pic:blipFill>
+                    <a:blip r:embed="rId8">
+                      <a:extLst>
+                        <a:ext uri="{28A0092B-C50C-407E-A947-70E740481C1C}">
+                          <a14:useLocalDpi xmlns:a14="http://schemas.microsoft.com/office/drawing/2010/main" val="0"/>
+                        </a:ext>
+                      </a:extLst>
+                    </a:blip>
+                    <a:srcRect/>
+                    <a:stretch>
+                      <a:fillRect/>
+                    </a:stretch>
+                  </pic:blipFill>
+                  <pic:spPr bwMode="auto">
+                    <a:xfrm>
+                      <a:off x="0" y="0"/>
+                      <a:ext cx="5853430" cy="4391660"/>
+                    </a:xfrm>
+                    <a:prstGeom prst="rect">
+                      <a:avLst/>
+                    </a:prstGeom>
+                    <a:noFill/>
+                    <a:ln>
+                      <a:noFill/>
+                    </a:ln>
+                  </pic:spPr>
+                </pic:pic>
+              </a:graphicData>
+            </a:graphic>
+          </wp:inline>
+        </w:drawing>
+      </w:r>
+    </w:p>
+    <w:p>
+      <w:pPr>
+        <w:ind w:left="360"/>
+        <w:rPr>
+          <w:lang w:val="en-US"/>
+        </w:rPr>
+      </w:pPr>
+      <w:r>
+        <w:rPr>
+          <w:lang w:val="en-US"/>
+        </w:rPr>
+        <w:t xml:space="preserve">Best max depth of the decision tree is at 2 </w:t>
+      </w:r>
+      <w:r>
+        <w:rPr>
+          <w:lang w:val="en-US"/>
+        </w:rPr>
+        <w:t>(with mean accuracy on validation folds is 0.9</w:t>
+      </w:r>
+      <w:r>
+        <w:rPr>
+          <w:lang w:val="en-US"/>
+        </w:rPr>
+        <w:t>478</w:t>
+      </w:r>
+      <w:r>
+        <w:rPr>
+          <w:lang w:val="en-US"/>
+        </w:rPr>
+        <w:t>)</w:t>
       </w:r>
     </w:p>
     <w:p>
@@ -812,7 +1155,208 @@
         <w:rPr>
           <w:lang w:val="en-US"/>
         </w:rPr>
-        <w:t>t</w:t>
+        <w:t xml:space="preserve">Random Forest is a bagging machine learning algorithm that </w:t>
+      </w:r>
+      <w:r>
+        <w:rPr>
+          <w:lang w:val="en-US"/>
+        </w:rPr>
+        <w:t xml:space="preserve">contains large number of individual decision </w:t>
+      </w:r>
+      <w:r>
+        <w:rPr>
+          <w:lang w:val="en-US"/>
+        </w:rPr>
+        <w:t>trees, where each tree will predict a specific class label and then major voting will decide the vote for final prediction. The idea is for all the individual tree with low performance to work together to output a strong result.</w:t>
+      </w:r>
+    </w:p>
+    <w:p>
+      <w:pPr>
+        <w:ind w:left="360"/>
+        <w:rPr>
+          <w:lang w:val="en-US"/>
+        </w:rPr>
+      </w:pPr>
+      <w:r>
+        <w:rPr>
+          <w:lang w:val="en-US"/>
+        </w:rPr>
+        <w:t xml:space="preserve">Advantage: </w:t>
+      </w:r>
+      <w:r>
+        <w:rPr>
+          <w:lang w:val="en-US"/>
+        </w:rPr>
+        <w:t>avoid overfitting (the problem of single decision tree), being able to combine result of different decision trees to have a stronger model. It also can solve both classification and regression problem.</w:t>
+      </w:r>
+    </w:p>
+    <w:p>
+      <w:pPr>
+        <w:ind w:left="360"/>
+        <w:rPr>
+          <w:lang w:val="en-US"/>
+        </w:rPr>
+      </w:pPr>
+      <w:r>
+        <w:rPr>
+          <w:lang w:val="en-US"/>
+        </w:rPr>
+        <w:t xml:space="preserve">Disadvantage: </w:t>
+      </w:r>
+      <w:r>
+        <w:rPr>
+          <w:lang w:val="en-US"/>
+        </w:rPr>
+        <w:t xml:space="preserve">The model created is too complicated that there is no intuitive reasoning behind. The training time is also huge since there is a lot of </w:t>
+      </w:r>
+      <w:proofErr w:type="gramStart"/>
+      <w:r>
+        <w:rPr>
+          <w:lang w:val="en-US"/>
+        </w:rPr>
+        <w:t>tree</w:t>
+      </w:r>
+      <w:proofErr w:type="gramEnd"/>
+      <w:r>
+        <w:rPr>
+          <w:lang w:val="en-US"/>
+        </w:rPr>
+        <w:t xml:space="preserve"> (in my case it is 100 trees).</w:t>
+      </w:r>
+    </w:p>
+    <w:p>
+      <w:pPr>
+        <w:ind w:left="360"/>
+        <w:rPr>
+          <w:lang w:val="en-US"/>
+        </w:rPr>
+      </w:pPr>
+      <w:r>
+        <w:rPr>
+          <w:lang w:val="en-US"/>
+        </w:rPr>
+        <w:t>I performed cross-validation on max depth values of each tree ranging from 1 to 30, and this is the result:</w:t>
+      </w:r>
+    </w:p>
+    <w:p>
+      <w:pPr>
+        <w:ind w:left="360"/>
+        <w:rPr>
+          <w:lang w:val="en-US"/>
+        </w:rPr>
+      </w:pPr>
+    </w:p>
+    <w:p>
+      <w:pPr>
+        <w:ind w:left="360"/>
+        <w:rPr>
+          <w:lang w:val="en-US"/>
+        </w:rPr>
+      </w:pPr>
+      <w:r>
+        <w:rPr>
+          <w:noProof/>
+          <w:lang w:val="en-US"/>
+        </w:rPr>
+        <w:lastRenderedPageBreak/>
+        <w:drawing>
+          <wp:inline distT="0" distB="0" distL="0" distR="0" wp14:anchorId="68A192A9" wp14:editId="070F5039">
+            <wp:extent cx="5853430" cy="4391660"/>
+            <wp:effectExtent l="0" t="0" r="0" b="8890"/>
+            <wp:docPr id="3" name="Picture 3"/>
+            <wp:cNvGraphicFramePr>
+              <a:graphicFrameLocks xmlns:a="http://schemas.openxmlformats.org/drawingml/2006/main" noChangeAspect="1"/>
+            </wp:cNvGraphicFramePr>
+            <a:graphic xmlns:a="http://schemas.openxmlformats.org/drawingml/2006/main">
+              <a:graphicData uri="http://schemas.openxmlformats.org/drawingml/2006/picture">
+                <pic:pic xmlns:pic="http://schemas.openxmlformats.org/drawingml/2006/picture">
+                  <pic:nvPicPr>
+                    <pic:cNvPr id="0" name="Picture 3"/>
+                    <pic:cNvPicPr>
+                      <a:picLocks noChangeAspect="1" noChangeArrowheads="1"/>
+                    </pic:cNvPicPr>
+                  </pic:nvPicPr>
+                  <pic:blipFill>
+                    <a:blip r:embed="rId9">
+                      <a:extLst>
+                        <a:ext uri="{28A0092B-C50C-407E-A947-70E740481C1C}">
+                          <a14:useLocalDpi xmlns:a14="http://schemas.microsoft.com/office/drawing/2010/main" val="0"/>
+                        </a:ext>
+                      </a:extLst>
+                    </a:blip>
+                    <a:srcRect/>
+                    <a:stretch>
+                      <a:fillRect/>
+                    </a:stretch>
+                  </pic:blipFill>
+                  <pic:spPr bwMode="auto">
+                    <a:xfrm>
+                      <a:off x="0" y="0"/>
+                      <a:ext cx="5853430" cy="4391660"/>
+                    </a:xfrm>
+                    <a:prstGeom prst="rect">
+                      <a:avLst/>
+                    </a:prstGeom>
+                    <a:noFill/>
+                    <a:ln>
+                      <a:noFill/>
+                    </a:ln>
+                  </pic:spPr>
+                </pic:pic>
+              </a:graphicData>
+            </a:graphic>
+          </wp:inline>
+        </w:drawing>
+      </w:r>
+    </w:p>
+    <w:p>
+      <w:pPr>
+        <w:ind w:left="360"/>
+        <w:rPr>
+          <w:lang w:val="en-US"/>
+        </w:rPr>
+      </w:pPr>
+      <w:r>
+        <w:rPr>
+          <w:lang w:val="en-US"/>
+        </w:rPr>
+        <w:t xml:space="preserve">Best max depth of the </w:t>
+      </w:r>
+      <w:r>
+        <w:rPr>
+          <w:lang w:val="en-US"/>
+        </w:rPr>
+        <w:t xml:space="preserve">trees in the random forest </w:t>
+      </w:r>
+      <w:r>
+        <w:rPr>
+          <w:lang w:val="en-US"/>
+        </w:rPr>
+        <w:t xml:space="preserve">is at </w:t>
+      </w:r>
+      <w:r>
+        <w:rPr>
+          <w:lang w:val="en-US"/>
+        </w:rPr>
+        <w:t>4</w:t>
+      </w:r>
+      <w:r>
+        <w:rPr>
+          <w:lang w:val="en-US"/>
+        </w:rPr>
+        <w:t xml:space="preserve"> (with mean accuracy on validation folds is </w:t>
+      </w:r>
+      <w:r>
+        <w:rPr>
+          <w:lang w:val="en-US"/>
+        </w:rPr>
+        <w:t>0.9674</w:t>
+      </w:r>
+      <w:r>
+        <w:rPr>
+          <w:lang w:val="en-US"/>
+        </w:rPr>
+        <w:t>)</w:t>
       </w:r>
     </w:p>
     <w:p>
@@ -847,7 +1391,350 @@
         <w:rPr>
           <w:lang w:val="en-US"/>
         </w:rPr>
-        <w:t>t</w:t>
+        <w:t>Support Vector Machine</w:t>
+      </w:r>
+      <w:r>
+        <w:rPr>
+          <w:lang w:val="en-US"/>
+        </w:rPr>
+        <w:t xml:space="preserve"> is a machine learning model that works on both classification and regression problems. Intuitively, the model </w:t>
+      </w:r>
+      <w:proofErr w:type="gramStart"/>
+      <w:r>
+        <w:rPr>
+          <w:lang w:val="en-US"/>
+        </w:rPr>
+        <w:t>create</w:t>
+      </w:r>
+      <w:proofErr w:type="gramEnd"/>
+      <w:r>
+        <w:rPr>
+          <w:lang w:val="en-US"/>
+        </w:rPr>
+        <w:t xml:space="preserve"> a plane that separate the data into classes by maximizing the margin of the data points toward the plane.</w:t>
+      </w:r>
+    </w:p>
+    <w:p>
+      <w:pPr>
+        <w:ind w:left="360"/>
+        <w:rPr>
+          <w:lang w:val="en-US"/>
+        </w:rPr>
+      </w:pPr>
+      <w:r>
+        <w:rPr>
+          <w:lang w:val="en-US"/>
+        </w:rPr>
+        <w:t>The model would only work on cases when the data is not linearly separable. We can perform data preprocessing and transform the data into higher dimension – for example (x) will become (x, x</w:t>
+      </w:r>
+      <w:r>
+        <w:rPr>
+          <w:vertAlign w:val="superscript"/>
+          <w:lang w:val="en-US"/>
+        </w:rPr>
+        <w:t>2</w:t>
+      </w:r>
+      <w:r>
+        <w:rPr>
+          <w:lang w:val="en-US"/>
+        </w:rPr>
+        <w:t>).</w:t>
+      </w:r>
+    </w:p>
+    <w:p>
+      <w:pPr>
+        <w:ind w:left="360"/>
+        <w:rPr>
+          <w:lang w:val="en-US"/>
+        </w:rPr>
+      </w:pPr>
+      <w:r>
+        <w:rPr>
+          <w:lang w:val="en-US"/>
+        </w:rPr>
+        <w:t>The kernel function will alleviate the transformation process – to make the computation and storage more efficient.</w:t>
+      </w:r>
+    </w:p>
+    <w:p>
+      <w:pPr>
+        <w:ind w:left="360"/>
+        <w:rPr>
+          <w:lang w:val="en-US"/>
+        </w:rPr>
+      </w:pPr>
+      <w:r>
+        <w:rPr>
+          <w:lang w:val="en-US"/>
+        </w:rPr>
+        <w:t>In case of SVM with polynomial kernel, the kernel will be (</w:t>
+      </w:r>
+      <w:proofErr w:type="spellStart"/>
+      <w:r>
+        <w:rPr>
+          <w:lang w:val="en-US"/>
+        </w:rPr>
+        <w:t>a.b</w:t>
+      </w:r>
+      <w:proofErr w:type="spellEnd"/>
+      <w:r>
+        <w:rPr>
+          <w:lang w:val="en-US"/>
+        </w:rPr>
+        <w:t xml:space="preserve"> + </w:t>
+      </w:r>
+      <w:proofErr w:type="gramStart"/>
+      <w:r>
+        <w:rPr>
+          <w:lang w:val="en-US"/>
+        </w:rPr>
+        <w:t>r)</w:t>
+      </w:r>
+      <w:r>
+        <w:rPr>
+          <w:vertAlign w:val="superscript"/>
+          <w:lang w:val="en-US"/>
+        </w:rPr>
+        <w:t>d</w:t>
+      </w:r>
+      <w:proofErr w:type="gramEnd"/>
+      <w:r>
+        <w:rPr>
+          <w:lang w:val="en-US"/>
+        </w:rPr>
+        <w:t xml:space="preserve"> with d is the dimension of the kernel.</w:t>
+      </w:r>
+    </w:p>
+    <w:p>
+      <w:pPr>
+        <w:ind w:left="360"/>
+        <w:rPr>
+          <w:lang w:val="en-US"/>
+        </w:rPr>
+      </w:pPr>
+      <w:r>
+        <w:rPr>
+          <w:lang w:val="en-US"/>
+        </w:rPr>
+        <w:t xml:space="preserve">Advantage: </w:t>
+      </w:r>
+      <w:r>
+        <w:rPr>
+          <w:lang w:val="en-US"/>
+        </w:rPr>
+        <w:t xml:space="preserve">work very well if </w:t>
+      </w:r>
+      <w:r>
+        <w:rPr>
+          <w:lang w:val="en-US"/>
+        </w:rPr>
+        <w:t>the right degree</w:t>
+      </w:r>
+      <w:r>
+        <w:rPr>
+          <w:lang w:val="en-US"/>
+        </w:rPr>
+        <w:t xml:space="preserve"> is chosen and the data is clearly separated – or the violation is minimal (where we can perform soft margin classification). And it also </w:t>
+      </w:r>
+      <w:proofErr w:type="gramStart"/>
+      <w:r>
+        <w:rPr>
+          <w:lang w:val="en-US"/>
+        </w:rPr>
+        <w:t>work</w:t>
+      </w:r>
+      <w:proofErr w:type="gramEnd"/>
+      <w:r>
+        <w:rPr>
+          <w:lang w:val="en-US"/>
+        </w:rPr>
+        <w:t xml:space="preserve"> well when the dimension is high.</w:t>
+      </w:r>
+    </w:p>
+    <w:p>
+      <w:pPr>
+        <w:ind w:left="360"/>
+        <w:rPr>
+          <w:lang w:val="en-US"/>
+        </w:rPr>
+      </w:pPr>
+      <w:r>
+        <w:rPr>
+          <w:lang w:val="en-US"/>
+        </w:rPr>
+        <w:lastRenderedPageBreak/>
+        <w:t>Disadvan</w:t>
+      </w:r>
+      <w:r>
+        <w:rPr>
+          <w:lang w:val="en-US"/>
+        </w:rPr>
+        <w:t xml:space="preserve">tage: </w:t>
+      </w:r>
+      <w:r>
+        <w:rPr>
+          <w:lang w:val="en-US"/>
+        </w:rPr>
+        <w:t>SVM does not work so well with large data set, and if the degree is too high there is no intuitive explanation for the result.</w:t>
+      </w:r>
+    </w:p>
+    <w:p>
+      <w:pPr>
+        <w:ind w:left="360"/>
+        <w:rPr>
+          <w:lang w:val="en-US"/>
+        </w:rPr>
+      </w:pPr>
+      <w:r>
+        <w:rPr>
+          <w:lang w:val="en-US"/>
+        </w:rPr>
+        <w:t xml:space="preserve">I performed cross-validation on </w:t>
+      </w:r>
+      <w:r>
+        <w:rPr>
+          <w:lang w:val="en-US"/>
+        </w:rPr>
+        <w:t>the degree</w:t>
+      </w:r>
+      <w:r>
+        <w:rPr>
+          <w:lang w:val="en-US"/>
+        </w:rPr>
+        <w:t xml:space="preserve"> from 1 to 30, and this is the result:</w:t>
+      </w:r>
+    </w:p>
+    <w:p>
+      <w:pPr>
+        <w:ind w:left="360"/>
+        <w:rPr>
+          <w:b/>
+          <w:bCs/>
+          <w:lang w:val="en-US"/>
+        </w:rPr>
+      </w:pPr>
+      <w:r>
+        <w:rPr>
+          <w:b/>
+          <w:bCs/>
+          <w:noProof/>
+          <w:lang w:val="en-US"/>
+        </w:rPr>
+        <w:drawing>
+          <wp:inline distT="0" distB="0" distL="0" distR="0" wp14:anchorId="2DF6F4F5" wp14:editId="359EDF9E">
+            <wp:extent cx="5853430" cy="4391660"/>
+            <wp:effectExtent l="0" t="0" r="0" b="8890"/>
+            <wp:docPr id="6" name="Picture 6"/>
+            <wp:cNvGraphicFramePr>
+              <a:graphicFrameLocks xmlns:a="http://schemas.openxmlformats.org/drawingml/2006/main" noChangeAspect="1"/>
+            </wp:cNvGraphicFramePr>
+            <a:graphic xmlns:a="http://schemas.openxmlformats.org/drawingml/2006/main">
+              <a:graphicData uri="http://schemas.openxmlformats.org/drawingml/2006/picture">
+                <pic:pic xmlns:pic="http://schemas.openxmlformats.org/drawingml/2006/picture">
+                  <pic:nvPicPr>
+                    <pic:cNvPr id="0" name="Picture 6"/>
+                    <pic:cNvPicPr>
+                      <a:picLocks noChangeAspect="1" noChangeArrowheads="1"/>
+                    </pic:cNvPicPr>
+                  </pic:nvPicPr>
+                  <pic:blipFill>
+                    <a:blip r:embed="rId10">
+                      <a:extLst>
+                        <a:ext uri="{28A0092B-C50C-407E-A947-70E740481C1C}">
+                          <a14:useLocalDpi xmlns:a14="http://schemas.microsoft.com/office/drawing/2010/main" val="0"/>
+                        </a:ext>
+                      </a:extLst>
+                    </a:blip>
+                    <a:srcRect/>
+                    <a:stretch>
+                      <a:fillRect/>
+                    </a:stretch>
+                  </pic:blipFill>
+                  <pic:spPr bwMode="auto">
+                    <a:xfrm>
+                      <a:off x="0" y="0"/>
+                      <a:ext cx="5853430" cy="4391660"/>
+                    </a:xfrm>
+                    <a:prstGeom prst="rect">
+                      <a:avLst/>
+                    </a:prstGeom>
+                    <a:noFill/>
+                    <a:ln>
+                      <a:noFill/>
+                    </a:ln>
+                  </pic:spPr>
+                </pic:pic>
+              </a:graphicData>
+            </a:graphic>
+          </wp:inline>
+        </w:drawing>
+      </w:r>
+    </w:p>
+    <w:p>
+      <w:pPr>
+        <w:ind w:left="360"/>
+        <w:rPr>
+          <w:lang w:val="en-US"/>
+        </w:rPr>
+      </w:pPr>
+      <w:r>
+        <w:rPr>
+          <w:lang w:val="en-US"/>
+        </w:rPr>
+        <w:t xml:space="preserve">Best </w:t>
+      </w:r>
+      <w:r>
+        <w:rPr>
+          <w:lang w:val="en-US"/>
+        </w:rPr>
+        <w:t xml:space="preserve">degree value </w:t>
+      </w:r>
+      <w:r>
+        <w:rPr>
+          <w:lang w:val="en-US"/>
+        </w:rPr>
+        <w:t xml:space="preserve">of the </w:t>
+      </w:r>
+      <w:r>
+        <w:rPr>
+          <w:lang w:val="en-US"/>
+        </w:rPr>
+        <w:t xml:space="preserve">algorithm </w:t>
+      </w:r>
+      <w:r>
+        <w:rPr>
+          <w:lang w:val="en-US"/>
+        </w:rPr>
+        <w:t xml:space="preserve">is at </w:t>
+      </w:r>
+      <w:r>
+        <w:rPr>
+          <w:lang w:val="en-US"/>
+        </w:rPr>
+        <w:t xml:space="preserve">1 </w:t>
+      </w:r>
+      <w:r>
+        <w:rPr>
+          <w:lang w:val="en-US"/>
+        </w:rPr>
+        <w:t xml:space="preserve">(with mean accuracy on validation folds is </w:t>
+      </w:r>
+      <w:r>
+        <w:rPr>
+          <w:lang w:val="en-US"/>
+        </w:rPr>
+        <w:t>0.9690</w:t>
+      </w:r>
+      <w:r>
+        <w:rPr>
+          <w:lang w:val="en-US"/>
+        </w:rPr>
+        <w:t>)</w:t>
+      </w:r>
+      <w:r>
+        <w:rPr>
+          <w:lang w:val="en-US"/>
+        </w:rPr>
+        <w:t>.</w:t>
       </w:r>
     </w:p>
     <w:p>
@@ -897,7 +1784,82 @@
         <w:rPr>
           <w:lang w:val="en-US"/>
         </w:rPr>
-        <w:t>helo</w:t>
+        <w:t xml:space="preserve">Similar to polynomial </w:t>
+      </w:r>
+      <w:r>
+        <w:rPr>
+          <w:lang w:val="en-US"/>
+        </w:rPr>
+        <w:t>kernel</w:t>
+      </w:r>
+      <w:r>
+        <w:rPr>
+          <w:lang w:val="en-US"/>
+        </w:rPr>
+        <w:t>, the kernel function will be e</w:t>
+      </w:r>
+      <w:r>
+        <w:rPr>
+          <w:vertAlign w:val="superscript"/>
+          <w:lang w:val="en-US"/>
+        </w:rPr>
+        <w:t>-y*(a-</w:t>
+      </w:r>
+      <w:proofErr w:type="gramStart"/>
+      <w:r>
+        <w:rPr>
+          <w:vertAlign w:val="superscript"/>
+          <w:lang w:val="en-US"/>
+        </w:rPr>
+        <w:t>b)^</w:t>
+      </w:r>
+      <w:proofErr w:type="gramEnd"/>
+      <w:r>
+        <w:rPr>
+          <w:vertAlign w:val="superscript"/>
+          <w:lang w:val="en-US"/>
+        </w:rPr>
+        <w:t>2</w:t>
+      </w:r>
+      <w:r>
+        <w:rPr>
+          <w:lang w:val="en-US"/>
+        </w:rPr>
+        <w:t>, which project the data onto infinite dimension</w:t>
+      </w:r>
+      <w:r>
+        <w:rPr>
+          <w:lang w:val="en-US"/>
+        </w:rPr>
+        <w:t>.</w:t>
+      </w:r>
+    </w:p>
+    <w:p>
+      <w:pPr>
+        <w:ind w:left="360"/>
+        <w:rPr>
+          <w:lang w:val="en-US"/>
+        </w:rPr>
+      </w:pPr>
+      <w:r>
+        <w:rPr>
+          <w:lang w:val="en-US"/>
+        </w:rPr>
+        <w:t xml:space="preserve">Advantage: It project data into infinite dimension without having to transform and store the huge amount of data. </w:t>
+      </w:r>
+    </w:p>
+    <w:p>
+      <w:pPr>
+        <w:ind w:left="360"/>
+        <w:rPr>
+          <w:lang w:val="en-US"/>
+        </w:rPr>
+      </w:pPr>
+      <w:r>
+        <w:rPr>
+          <w:lang w:val="en-US"/>
+        </w:rPr>
+        <w:t xml:space="preserve">Disadvantage: </w:t>
       </w:r>
     </w:p>
     <w:p>
@@ -928,12 +1890,14 @@
           <w:lang w:val="en-US"/>
         </w:rPr>
       </w:pPr>
+      <w:proofErr w:type="spellStart"/>
       <w:r>
         <w:rPr>
           <w:lang w:val="en-US"/>
         </w:rPr>
         <w:t>helo</w:t>
       </w:r>
+      <w:proofErr w:type="spellEnd"/>
     </w:p>
     <w:p>
       <w:pPr>
@@ -978,16 +1942,18 @@
           <w:lang w:val="en-US"/>
         </w:rPr>
       </w:pPr>
+      <w:proofErr w:type="spellStart"/>
       <w:r>
         <w:rPr>
           <w:lang w:val="en-US"/>
         </w:rPr>
         <w:t>helo</w:t>
       </w:r>
+      <w:proofErr w:type="spellEnd"/>
     </w:p>
     <w:sectPr>
-      <w:headerReference w:type="default" r:id="rId8"/>
-      <w:footerReference w:type="default" r:id="rId9"/>
+      <w:headerReference w:type="default" r:id="rId11"/>
+      <w:footerReference w:type="default" r:id="rId12"/>
       <w:pgSz w:w="12240" w:h="15840"/>
       <w:pgMar w:top="1440" w:right="1440" w:bottom="1440" w:left="1440" w:header="720" w:footer="720" w:gutter="0"/>
       <w:cols w:space="720"/>
@@ -1127,12 +2093,20 @@
       </w:rPr>
       <w:tab/>
     </w:r>
+    <w:proofErr w:type="gramStart"/>
     <w:r>
       <w:rPr>
         <w:lang w:val="en-US"/>
       </w:rPr>
       <w:tab/>
-      <w:t xml:space="preserve">  Programming Assignment </w:t>
+      <w:t xml:space="preserve">  Programming</w:t>
+    </w:r>
+    <w:proofErr w:type="gramEnd"/>
+    <w:r>
+      <w:rPr>
+        <w:lang w:val="en-US"/>
+      </w:rPr>
+      <w:t xml:space="preserve"> Assignment </w:t>
     </w:r>
     <w:r>
       <w:rPr>
@@ -3173,7 +4147,7 @@
   <w:style w:type="paragraph" w:default="1" w:styleId="Normal">
     <w:name w:val="Normal"/>
     <w:qFormat/>
-    <w:rsid w:val="00926A02"/>
+    <w:rsid w:val="00523C1F"/>
     <w:rPr>
       <w:lang w:val="vi-VN"/>
     </w:rPr>

</xml_diff>

<commit_message>
validation done for sklearn
</commit_message>
<xml_diff>
--- a/Assignment2_report.docx
+++ b/Assignment2_report.docx
@@ -377,6 +377,34 @@
     </w:p>
     <w:p>
       <w:pPr>
+        <w:ind w:left="360"/>
+        <w:rPr>
+          <w:lang w:val="en-US"/>
+        </w:rPr>
+      </w:pPr>
+      <w:r>
+        <w:rPr>
+          <w:lang w:val="en-US"/>
+        </w:rPr>
+        <w:t xml:space="preserve">Also, for deep learning models, I hot encoded the data with pandas to use </w:t>
+      </w:r>
+      <w:proofErr w:type="spellStart"/>
+      <w:r>
+        <w:rPr>
+          <w:lang w:val="en-US"/>
+        </w:rPr>
+        <w:t>softmax</w:t>
+      </w:r>
+      <w:proofErr w:type="spellEnd"/>
+      <w:r>
+        <w:rPr>
+          <w:lang w:val="en-US"/>
+        </w:rPr>
+        <w:t xml:space="preserve"> activation function at output layer of the neural network.</w:t>
+      </w:r>
+    </w:p>
+    <w:p>
+      <w:pPr>
         <w:pStyle w:val="ListParagraph"/>
         <w:numPr>
           <w:ilvl w:val="0"/>
@@ -699,6 +727,7 @@
         <w:rPr>
           <w:lang w:val="en-US"/>
         </w:rPr>
+        <w:lastRenderedPageBreak/>
         <w:t xml:space="preserve">k-nearest neighbors </w:t>
       </w:r>
       <w:proofErr w:type="gramStart"/>
@@ -733,14 +762,7 @@
         <w:rPr>
           <w:lang w:val="en-US"/>
         </w:rPr>
-        <w:t xml:space="preserve"> will perform </w:t>
-      </w:r>
-      <w:r>
-        <w:rPr>
-          <w:lang w:val="en-US"/>
-        </w:rPr>
-        <w:lastRenderedPageBreak/>
-        <w:t>majority vote (or get the average for regression problem) on k seen observations that is closest to the unseen one to determine the class value of it.</w:t>
+        <w:t xml:space="preserve"> will perform majority vote (or get the average for regression problem) on k seen observations that is closest to the unseen one to determine the class value of it.</w:t>
       </w:r>
     </w:p>
     <w:p>
@@ -989,25 +1011,8 @@
         <w:rPr>
           <w:lang w:val="en-US"/>
         </w:rPr>
-        <w:t xml:space="preserve">I performed cross-validation on </w:t>
-      </w:r>
-      <w:r>
-        <w:rPr>
-          <w:lang w:val="en-US"/>
-        </w:rPr>
-        <w:t>max depth</w:t>
-      </w:r>
-      <w:r>
-        <w:rPr>
-          <w:lang w:val="en-US"/>
-        </w:rPr>
-        <w:t xml:space="preserve"> values </w:t>
-      </w:r>
-      <w:r>
-        <w:rPr>
-          <w:lang w:val="en-US"/>
-        </w:rPr>
-        <w:t xml:space="preserve">of </w:t>
+        <w:lastRenderedPageBreak/>
+        <w:t xml:space="preserve">I performed cross-validation on max depth values of </w:t>
       </w:r>
       <w:r>
         <w:rPr>
@@ -1019,13 +1024,7 @@
         <w:rPr>
           <w:lang w:val="en-US"/>
         </w:rPr>
-        <w:t xml:space="preserve"> tree </w:t>
-      </w:r>
-      <w:r>
-        <w:rPr>
-          <w:lang w:val="en-US"/>
-        </w:rPr>
-        <w:t>ranging from 1 to 30, and this is the result:</w:t>
+        <w:t xml:space="preserve"> tree ranging from 1 to 30, and this is the result:</w:t>
       </w:r>
     </w:p>
     <w:p>
@@ -1040,7 +1039,6 @@
           <w:noProof/>
           <w:lang w:val="en-US"/>
         </w:rPr>
-        <w:lastRenderedPageBreak/>
         <w:drawing>
           <wp:inline distT="0" distB="0" distL="0" distR="0" wp14:anchorId="07311064" wp14:editId="03906727">
             <wp:extent cx="5853430" cy="4391660"/>
@@ -1102,25 +1100,7 @@
         <w:rPr>
           <w:lang w:val="en-US"/>
         </w:rPr>
-        <w:t xml:space="preserve">Best max depth of the decision tree is at 2 </w:t>
-      </w:r>
-      <w:r>
-        <w:rPr>
-          <w:lang w:val="en-US"/>
-        </w:rPr>
-        <w:t>(with mean accuracy on validation folds is 0.9</w:t>
-      </w:r>
-      <w:r>
-        <w:rPr>
-          <w:lang w:val="en-US"/>
-        </w:rPr>
-        <w:t>478</w:t>
-      </w:r>
-      <w:r>
-        <w:rPr>
-          <w:lang w:val="en-US"/>
-        </w:rPr>
-        <w:t>)</w:t>
+        <w:t>Best max depth of the decision tree is at 2 (with mean accuracy on validation folds is 0.9478)</w:t>
       </w:r>
     </w:p>
     <w:p>
@@ -1181,33 +1161,21 @@
         <w:rPr>
           <w:lang w:val="en-US"/>
         </w:rPr>
-        <w:t xml:space="preserve">Advantage: </w:t>
-      </w:r>
-      <w:r>
-        <w:rPr>
-          <w:lang w:val="en-US"/>
-        </w:rPr>
-        <w:t>avoid overfitting (the problem of single decision tree), being able to combine result of different decision trees to have a stronger model. It also can solve both classification and regression problem.</w:t>
-      </w:r>
-    </w:p>
-    <w:p>
-      <w:pPr>
-        <w:ind w:left="360"/>
-        <w:rPr>
-          <w:lang w:val="en-US"/>
-        </w:rPr>
-      </w:pPr>
-      <w:r>
-        <w:rPr>
-          <w:lang w:val="en-US"/>
-        </w:rPr>
-        <w:t xml:space="preserve">Disadvantage: </w:t>
-      </w:r>
-      <w:r>
-        <w:rPr>
-          <w:lang w:val="en-US"/>
-        </w:rPr>
-        <w:t xml:space="preserve">The model created is too complicated that there is no intuitive reasoning behind. The training time is also huge since there is a lot of </w:t>
+        <w:t>Advantage: avoid overfitting (the problem of single decision tree), being able to combine result of different decision trees to have a stronger model. It also can solve both classification and regression problem.</w:t>
+      </w:r>
+    </w:p>
+    <w:p>
+      <w:pPr>
+        <w:ind w:left="360"/>
+        <w:rPr>
+          <w:lang w:val="en-US"/>
+        </w:rPr>
+      </w:pPr>
+      <w:r>
+        <w:rPr>
+          <w:lang w:val="en-US"/>
+        </w:rPr>
+        <w:t xml:space="preserve">Disadvantage: The model created is too complicated that there is no intuitive reasoning behind. The training time is also huge since there is a lot of </w:t>
       </w:r>
       <w:proofErr w:type="gramStart"/>
       <w:r>
@@ -1320,31 +1288,7 @@
         <w:rPr>
           <w:lang w:val="en-US"/>
         </w:rPr>
-        <w:t xml:space="preserve">Best max depth of the </w:t>
-      </w:r>
-      <w:r>
-        <w:rPr>
-          <w:lang w:val="en-US"/>
-        </w:rPr>
-        <w:t xml:space="preserve">trees in the random forest </w:t>
-      </w:r>
-      <w:r>
-        <w:rPr>
-          <w:lang w:val="en-US"/>
-        </w:rPr>
-        <w:t xml:space="preserve">is at </w:t>
-      </w:r>
-      <w:r>
-        <w:rPr>
-          <w:lang w:val="en-US"/>
-        </w:rPr>
-        <w:t>4</w:t>
-      </w:r>
-      <w:r>
-        <w:rPr>
-          <w:lang w:val="en-US"/>
-        </w:rPr>
-        <w:t xml:space="preserve"> (with mean accuracy on validation folds is </w:t>
+        <w:t xml:space="preserve">Best max depth of the trees in the random forest is at 4 (with mean accuracy on validation folds is </w:t>
       </w:r>
       <w:r>
         <w:rPr>
@@ -1521,19 +1465,7 @@
         <w:rPr>
           <w:lang w:val="en-US"/>
         </w:rPr>
-        <w:t xml:space="preserve">work very well if </w:t>
-      </w:r>
-      <w:r>
-        <w:rPr>
-          <w:lang w:val="en-US"/>
-        </w:rPr>
-        <w:t>the right degree</w:t>
-      </w:r>
-      <w:r>
-        <w:rPr>
-          <w:lang w:val="en-US"/>
-        </w:rPr>
-        <w:t xml:space="preserve"> is chosen and the data is clearly separated – or the violation is minimal (where we can perform soft margin classification). And it also </w:t>
+        <w:t xml:space="preserve">work very well if the right degree is chosen and the data is clearly separated – or the violation is minimal (where we can perform soft margin classification). And it also </w:t>
       </w:r>
       <w:proofErr w:type="gramStart"/>
       <w:r>
@@ -1588,19 +1520,7 @@
         <w:rPr>
           <w:lang w:val="en-US"/>
         </w:rPr>
-        <w:t xml:space="preserve">I performed cross-validation on </w:t>
-      </w:r>
-      <w:r>
-        <w:rPr>
-          <w:lang w:val="en-US"/>
-        </w:rPr>
-        <w:t>the degree</w:t>
-      </w:r>
-      <w:r>
-        <w:rPr>
-          <w:lang w:val="en-US"/>
-        </w:rPr>
-        <w:t xml:space="preserve"> from 1 to 30, and this is the result:</w:t>
+        <w:t>I performed cross-validation on the degree from 1 to 30, and this is the result:</w:t>
       </w:r>
     </w:p>
     <w:p>
@@ -1680,43 +1600,7 @@
         <w:rPr>
           <w:lang w:val="en-US"/>
         </w:rPr>
-        <w:t xml:space="preserve">Best </w:t>
-      </w:r>
-      <w:r>
-        <w:rPr>
-          <w:lang w:val="en-US"/>
-        </w:rPr>
-        <w:t xml:space="preserve">degree value </w:t>
-      </w:r>
-      <w:r>
-        <w:rPr>
-          <w:lang w:val="en-US"/>
-        </w:rPr>
-        <w:t xml:space="preserve">of the </w:t>
-      </w:r>
-      <w:r>
-        <w:rPr>
-          <w:lang w:val="en-US"/>
-        </w:rPr>
-        <w:t xml:space="preserve">algorithm </w:t>
-      </w:r>
-      <w:r>
-        <w:rPr>
-          <w:lang w:val="en-US"/>
-        </w:rPr>
-        <w:t xml:space="preserve">is at </w:t>
-      </w:r>
-      <w:r>
-        <w:rPr>
-          <w:lang w:val="en-US"/>
-        </w:rPr>
-        <w:t xml:space="preserve">1 </w:t>
-      </w:r>
-      <w:r>
-        <w:rPr>
-          <w:lang w:val="en-US"/>
-        </w:rPr>
-        <w:t xml:space="preserve">(with mean accuracy on validation folds is </w:t>
+        <w:t xml:space="preserve">Best degree value of the algorithm is at 1 (with mean accuracy on validation folds is </w:t>
       </w:r>
       <w:r>
         <w:rPr>
@@ -1861,6 +1745,141 @@
         </w:rPr>
         <w:t xml:space="preserve">Disadvantage: </w:t>
       </w:r>
+      <w:r>
+        <w:rPr>
+          <w:lang w:val="en-US"/>
+        </w:rPr>
+        <w:t>the method may not work very well with high dimension problems, since the input space is already good enough, it is not necessary to map it to infinite dimensions.</w:t>
+      </w:r>
+    </w:p>
+    <w:p>
+      <w:pPr>
+        <w:ind w:left="360"/>
+        <w:rPr>
+          <w:lang w:val="en-US"/>
+        </w:rPr>
+      </w:pPr>
+      <w:r>
+        <w:rPr>
+          <w:lang w:val="en-US"/>
+        </w:rPr>
+        <w:t>I performed cross-validation C, a l2-regularization parameters that measure how ‘soft’ the SVM would be: the bigger the C value, the less strong the regularization will be, and the softer our SVM will be.</w:t>
+      </w:r>
+    </w:p>
+    <w:p>
+      <w:pPr>
+        <w:ind w:left="360"/>
+        <w:rPr>
+          <w:lang w:val="en-US"/>
+        </w:rPr>
+      </w:pPr>
+      <w:r>
+        <w:rPr>
+          <w:lang w:val="en-US"/>
+        </w:rPr>
+        <w:lastRenderedPageBreak/>
+        <w:t xml:space="preserve">1 is a moderate choice and indeed the default one for this model. This is the result of my cross-validation, with C ranging from 0.1 </w:t>
+      </w:r>
+      <w:r>
+        <w:rPr>
+          <w:lang w:val="en-US"/>
+        </w:rPr>
+        <w:t>to 3 (with step 0.1)</w:t>
+      </w:r>
+      <w:r>
+        <w:rPr>
+          <w:lang w:val="en-US"/>
+        </w:rPr>
+        <w:t>:</w:t>
+      </w:r>
+    </w:p>
+    <w:p>
+      <w:pPr>
+        <w:ind w:left="360"/>
+        <w:rPr>
+          <w:lang w:val="en-US"/>
+        </w:rPr>
+      </w:pPr>
+      <w:r>
+        <w:rPr>
+          <w:noProof/>
+          <w:lang w:val="en-US"/>
+        </w:rPr>
+        <w:drawing>
+          <wp:inline distT="0" distB="0" distL="0" distR="0" wp14:anchorId="33B1E587" wp14:editId="470BB78A">
+            <wp:extent cx="5849620" cy="4390390"/>
+            <wp:effectExtent l="0" t="0" r="0" b="0"/>
+            <wp:docPr id="7" name="Picture 7"/>
+            <wp:cNvGraphicFramePr>
+              <a:graphicFrameLocks xmlns:a="http://schemas.openxmlformats.org/drawingml/2006/main" noChangeAspect="1"/>
+            </wp:cNvGraphicFramePr>
+            <a:graphic xmlns:a="http://schemas.openxmlformats.org/drawingml/2006/main">
+              <a:graphicData uri="http://schemas.openxmlformats.org/drawingml/2006/picture">
+                <pic:pic xmlns:pic="http://schemas.openxmlformats.org/drawingml/2006/picture">
+                  <pic:nvPicPr>
+                    <pic:cNvPr id="0" name="Picture 7"/>
+                    <pic:cNvPicPr>
+                      <a:picLocks noChangeAspect="1" noChangeArrowheads="1"/>
+                    </pic:cNvPicPr>
+                  </pic:nvPicPr>
+                  <pic:blipFill>
+                    <a:blip r:embed="rId11">
+                      <a:extLst>
+                        <a:ext uri="{28A0092B-C50C-407E-A947-70E740481C1C}">
+                          <a14:useLocalDpi xmlns:a14="http://schemas.microsoft.com/office/drawing/2010/main" val="0"/>
+                        </a:ext>
+                      </a:extLst>
+                    </a:blip>
+                    <a:srcRect/>
+                    <a:stretch>
+                      <a:fillRect/>
+                    </a:stretch>
+                  </pic:blipFill>
+                  <pic:spPr bwMode="auto">
+                    <a:xfrm>
+                      <a:off x="0" y="0"/>
+                      <a:ext cx="5849620" cy="4390390"/>
+                    </a:xfrm>
+                    <a:prstGeom prst="rect">
+                      <a:avLst/>
+                    </a:prstGeom>
+                    <a:noFill/>
+                    <a:ln>
+                      <a:noFill/>
+                    </a:ln>
+                  </pic:spPr>
+                </pic:pic>
+              </a:graphicData>
+            </a:graphic>
+          </wp:inline>
+        </w:drawing>
+      </w:r>
+    </w:p>
+    <w:p>
+      <w:pPr>
+        <w:ind w:left="360"/>
+        <w:rPr>
+          <w:lang w:val="en-US"/>
+        </w:rPr>
+      </w:pPr>
+      <w:r>
+        <w:rPr>
+          <w:lang w:val="en-US"/>
+        </w:rPr>
+        <w:t xml:space="preserve">Best C value of the algorithm is at 1.3 (with mean accuracy on validation folds is </w:t>
+      </w:r>
+      <w:r>
+        <w:rPr>
+          <w:lang w:val="en-US"/>
+        </w:rPr>
+        <w:t>0.9674</w:t>
+      </w:r>
+      <w:r>
+        <w:rPr>
+          <w:lang w:val="en-US"/>
+        </w:rPr>
+        <w:t>).</w:t>
+      </w:r>
     </w:p>
     <w:p>
       <w:pPr>
@@ -1890,14 +1909,564 @@
           <w:lang w:val="en-US"/>
         </w:rPr>
       </w:pPr>
+      <w:r>
+        <w:rPr>
+          <w:lang w:val="en-US"/>
+        </w:rPr>
+        <w:t>Neural network simulates the functionality of</w:t>
+      </w:r>
+      <w:r>
+        <w:rPr>
+          <w:lang w:val="en-US"/>
+        </w:rPr>
+        <w:t xml:space="preserve"> human brain, which contains </w:t>
+      </w:r>
+      <w:r>
+        <w:rPr>
+          <w:lang w:val="en-US"/>
+        </w:rPr>
+        <w:t>an</w:t>
+      </w:r>
+      <w:r>
+        <w:rPr>
+          <w:lang w:val="en-US"/>
+        </w:rPr>
+        <w:t xml:space="preserve"> input layer, followed by a series of hidden layers (usually &gt;= 3 for deep neural network)</w:t>
+      </w:r>
+      <w:r>
+        <w:rPr>
+          <w:lang w:val="en-US"/>
+        </w:rPr>
+        <w:t>, and an output layer</w:t>
+      </w:r>
+      <w:r>
+        <w:rPr>
+          <w:lang w:val="en-US"/>
+        </w:rPr>
+        <w:t xml:space="preserve">. Each </w:t>
+      </w:r>
+      <w:r>
+        <w:rPr>
+          <w:lang w:val="en-US"/>
+        </w:rPr>
+        <w:t>layer</w:t>
+      </w:r>
+      <w:r>
+        <w:rPr>
+          <w:lang w:val="en-US"/>
+        </w:rPr>
+        <w:t xml:space="preserve"> will contain nodes, and usually we need big training data to be able to use neural network.</w:t>
+      </w:r>
+      <w:r>
+        <w:rPr>
+          <w:lang w:val="en-US"/>
+        </w:rPr>
+        <w:t xml:space="preserve"> We use gradient descent and backpropagation to train the network. The loss function, in this case when we want to do classification, will be cross-entropy loss.</w:t>
+      </w:r>
+    </w:p>
+    <w:p>
+      <w:pPr>
+        <w:ind w:left="360"/>
+        <w:rPr>
+          <w:lang w:val="en-US"/>
+        </w:rPr>
+      </w:pPr>
+      <w:r>
+        <w:rPr>
+          <w:lang w:val="en-US"/>
+        </w:rPr>
+        <w:t>Formula of Sigmoid function:</w:t>
+      </w:r>
+    </w:p>
+    <w:p>
+      <w:pPr>
+        <w:ind w:left="360"/>
+        <w:jc w:val="center"/>
+        <w:rPr>
+          <w:lang w:val="en-US"/>
+        </w:rPr>
+      </w:pPr>
+      <w:r>
+        <w:rPr>
+          <w:noProof/>
+        </w:rPr>
+        <w:drawing>
+          <wp:inline distT="0" distB="0" distL="0" distR="0" wp14:anchorId="20C612C4" wp14:editId="67974E07">
+            <wp:extent cx="918884" cy="367553"/>
+            <wp:effectExtent l="0" t="0" r="0" b="0"/>
+            <wp:docPr id="4" name="Picture 4" descr="A picture containing text, clock&#10;&#10;Description automatically generated"/>
+            <wp:cNvGraphicFramePr>
+              <a:graphicFrameLocks xmlns:a="http://schemas.openxmlformats.org/drawingml/2006/main" noChangeAspect="1"/>
+            </wp:cNvGraphicFramePr>
+            <a:graphic xmlns:a="http://schemas.openxmlformats.org/drawingml/2006/main">
+              <a:graphicData uri="http://schemas.openxmlformats.org/drawingml/2006/picture">
+                <pic:pic xmlns:pic="http://schemas.openxmlformats.org/drawingml/2006/picture">
+                  <pic:nvPicPr>
+                    <pic:cNvPr id="4" name="Picture 4" descr="A picture containing text, clock&#10;&#10;Description automatically generated"/>
+                    <pic:cNvPicPr/>
+                  </pic:nvPicPr>
+                  <pic:blipFill>
+                    <a:blip r:embed="rId12"/>
+                    <a:stretch>
+                      <a:fillRect/>
+                    </a:stretch>
+                  </pic:blipFill>
+                  <pic:spPr>
+                    <a:xfrm>
+                      <a:off x="0" y="0"/>
+                      <a:ext cx="926680" cy="370671"/>
+                    </a:xfrm>
+                    <a:prstGeom prst="rect">
+                      <a:avLst/>
+                    </a:prstGeom>
+                  </pic:spPr>
+                </pic:pic>
+              </a:graphicData>
+            </a:graphic>
+          </wp:inline>
+        </w:drawing>
+      </w:r>
+    </w:p>
+    <w:p>
+      <w:pPr>
+        <w:ind w:left="360"/>
+        <w:rPr>
+          <w:lang w:val="en-US"/>
+        </w:rPr>
+      </w:pPr>
+      <w:r>
+        <w:rPr>
+          <w:lang w:val="en-US"/>
+        </w:rPr>
+        <w:t xml:space="preserve">The function will </w:t>
+      </w:r>
+      <w:r>
+        <w:rPr>
+          <w:lang w:val="en-US"/>
+        </w:rPr>
+        <w:t>transform the output to be between 0 and 1.</w:t>
+      </w:r>
+    </w:p>
+    <w:p>
+      <w:pPr>
+        <w:ind w:left="360"/>
+        <w:rPr>
+          <w:lang w:val="en-US"/>
+        </w:rPr>
+      </w:pPr>
+      <w:r>
+        <w:rPr>
+          <w:lang w:val="en-US"/>
+        </w:rPr>
+        <w:t>Advantage of neural network: Deep neural network can theoretically learn for any data given that the data is big enough</w:t>
+      </w:r>
+      <w:r>
+        <w:rPr>
+          <w:lang w:val="en-US"/>
+        </w:rPr>
+        <w:t xml:space="preserve">, flexible with both classification and regression problems, good for data with high dimension or large number of inputs. </w:t>
+      </w:r>
+    </w:p>
+    <w:p>
+      <w:pPr>
+        <w:ind w:left="360"/>
+        <w:rPr>
+          <w:lang w:val="en-US"/>
+        </w:rPr>
+      </w:pPr>
+      <w:r>
+        <w:rPr>
+          <w:lang w:val="en-US"/>
+        </w:rPr>
+        <w:lastRenderedPageBreak/>
+        <w:t xml:space="preserve">Disadvantage of </w:t>
+      </w:r>
+      <w:r>
+        <w:rPr>
+          <w:lang w:val="en-US"/>
+        </w:rPr>
+        <w:t>neural network</w:t>
+      </w:r>
+      <w:r>
+        <w:rPr>
+          <w:lang w:val="en-US"/>
+        </w:rPr>
+        <w:t xml:space="preserve">: </w:t>
+      </w:r>
+      <w:r>
+        <w:rPr>
+          <w:lang w:val="en-US"/>
+        </w:rPr>
+        <w:t>no intuitive reasoning on the network, computationally expensive, and require a lot of training data.</w:t>
+      </w:r>
+    </w:p>
+    <w:p>
+      <w:pPr>
+        <w:ind w:left="360"/>
+        <w:rPr>
+          <w:lang w:val="en-US"/>
+        </w:rPr>
+      </w:pPr>
+      <w:r>
+        <w:rPr>
+          <w:lang w:val="en-US"/>
+        </w:rPr>
+        <w:t>Advantage of</w:t>
+      </w:r>
+      <w:r>
+        <w:rPr>
+          <w:lang w:val="en-US"/>
+        </w:rPr>
+        <w:t xml:space="preserve"> Sigmoid: differentiable, be able to constraint the output</w:t>
+      </w:r>
+    </w:p>
+    <w:p>
+      <w:pPr>
+        <w:ind w:left="360"/>
+        <w:rPr>
+          <w:lang w:val="en-US"/>
+        </w:rPr>
+      </w:pPr>
+      <w:r>
+        <w:rPr>
+          <w:lang w:val="en-US"/>
+        </w:rPr>
+        <w:t xml:space="preserve">Disadvantage of </w:t>
+      </w:r>
+      <w:r>
+        <w:rPr>
+          <w:lang w:val="en-US"/>
+        </w:rPr>
+        <w:t>Sigmoid</w:t>
+      </w:r>
+      <w:r>
+        <w:rPr>
+          <w:lang w:val="en-US"/>
+        </w:rPr>
+        <w:t xml:space="preserve">: can make gradient vanish, less computationally efficient (compared to </w:t>
+      </w:r>
       <w:proofErr w:type="spellStart"/>
       <w:r>
         <w:rPr>
           <w:lang w:val="en-US"/>
         </w:rPr>
-        <w:t>helo</w:t>
+        <w:t>ReLU</w:t>
       </w:r>
       <w:proofErr w:type="spellEnd"/>
+      <w:r>
+        <w:rPr>
+          <w:lang w:val="en-US"/>
+        </w:rPr>
+        <w:t>).</w:t>
+      </w:r>
+    </w:p>
+    <w:p>
+      <w:pPr>
+        <w:ind w:left="360"/>
+        <w:rPr>
+          <w:lang w:val="en-US"/>
+        </w:rPr>
+      </w:pPr>
+      <w:r>
+        <w:rPr>
+          <w:lang w:val="en-US"/>
+        </w:rPr>
+        <w:t>My network structure: the input layer will just be the features of the data. I am having 3 hidden layers</w:t>
+      </w:r>
+      <w:r>
+        <w:rPr>
+          <w:lang w:val="en-US"/>
+        </w:rPr>
+        <w:t xml:space="preserve"> </w:t>
+      </w:r>
+      <w:r>
+        <w:rPr>
+          <w:lang w:val="en-US"/>
+        </w:rPr>
+        <w:t xml:space="preserve">(with </w:t>
+      </w:r>
+      <w:r>
+        <w:rPr>
+          <w:lang w:val="en-US"/>
+        </w:rPr>
+        <w:t xml:space="preserve">sigmoid </w:t>
+      </w:r>
+      <w:r>
+        <w:rPr>
+          <w:lang w:val="en-US"/>
+        </w:rPr>
+        <w:t>activation)</w:t>
+      </w:r>
+      <w:r>
+        <w:rPr>
+          <w:lang w:val="en-US"/>
+        </w:rPr>
+        <w:t xml:space="preserve">, each layer </w:t>
+      </w:r>
+      <w:proofErr w:type="gramStart"/>
+      <w:r>
+        <w:rPr>
+          <w:lang w:val="en-US"/>
+        </w:rPr>
+        <w:t>have</w:t>
+      </w:r>
+      <w:proofErr w:type="gramEnd"/>
+      <w:r>
+        <w:rPr>
+          <w:lang w:val="en-US"/>
+        </w:rPr>
+        <w:t xml:space="preserve"> n nodes (n is the hyperparameter I will tune later on). And the output</w:t>
+      </w:r>
+      <w:r>
+        <w:rPr>
+          <w:lang w:val="en-US"/>
+        </w:rPr>
+        <w:t xml:space="preserve"> </w:t>
+      </w:r>
+      <w:r>
+        <w:rPr>
+          <w:lang w:val="en-US"/>
+        </w:rPr>
+        <w:t xml:space="preserve">has 2 </w:t>
+      </w:r>
+      <w:proofErr w:type="gramStart"/>
+      <w:r>
+        <w:rPr>
+          <w:lang w:val="en-US"/>
+        </w:rPr>
+        <w:t>node</w:t>
+      </w:r>
+      <w:proofErr w:type="gramEnd"/>
+      <w:r>
+        <w:rPr>
+          <w:lang w:val="en-US"/>
+        </w:rPr>
+        <w:t xml:space="preserve"> (</w:t>
+      </w:r>
+      <w:r>
+        <w:rPr>
+          <w:lang w:val="en-US"/>
+        </w:rPr>
+        <w:t xml:space="preserve">with </w:t>
+      </w:r>
+      <w:proofErr w:type="spellStart"/>
+      <w:r>
+        <w:rPr>
+          <w:lang w:val="en-US"/>
+        </w:rPr>
+        <w:t>softmax</w:t>
+      </w:r>
+      <w:proofErr w:type="spellEnd"/>
+      <w:r>
+        <w:rPr>
+          <w:lang w:val="en-US"/>
+        </w:rPr>
+        <w:t xml:space="preserve"> activation</w:t>
+      </w:r>
+      <w:r>
+        <w:rPr>
+          <w:lang w:val="en-US"/>
+        </w:rPr>
+        <w:t>)</w:t>
+      </w:r>
+      <w:r>
+        <w:rPr>
+          <w:lang w:val="en-US"/>
+        </w:rPr>
+        <w:t xml:space="preserve">, which sums up to 1 and helps indicating whether the patient has </w:t>
+      </w:r>
+      <w:r>
+        <w:rPr>
+          <w:lang w:val="en-US"/>
+        </w:rPr>
+        <w:t>benign</w:t>
+      </w:r>
+      <w:r>
+        <w:rPr>
+          <w:lang w:val="en-US"/>
+        </w:rPr>
+        <w:t xml:space="preserve"> </w:t>
+      </w:r>
+      <w:r>
+        <w:rPr>
+          <w:lang w:val="en-US"/>
+        </w:rPr>
+        <w:t xml:space="preserve">or </w:t>
+      </w:r>
+      <w:r>
+        <w:rPr>
+          <w:lang w:val="en-US"/>
+        </w:rPr>
+        <w:t>malignant</w:t>
+      </w:r>
+      <w:r>
+        <w:rPr>
+          <w:lang w:val="en-US"/>
+        </w:rPr>
+        <w:t xml:space="preserve"> (for example </w:t>
+      </w:r>
+      <w:r>
+        <w:rPr>
+          <w:lang w:val="en-US"/>
+        </w:rPr>
+        <w:t>benign</w:t>
+      </w:r>
+      <w:r>
+        <w:rPr>
+          <w:lang w:val="en-US"/>
+        </w:rPr>
+        <w:t xml:space="preserve"> = 0.9 and </w:t>
+      </w:r>
+      <w:r>
+        <w:rPr>
+          <w:lang w:val="en-US"/>
+        </w:rPr>
+        <w:t>malignant</w:t>
+      </w:r>
+      <w:r>
+        <w:rPr>
+          <w:lang w:val="en-US"/>
+        </w:rPr>
+        <w:t xml:space="preserve"> = 0.1 </w:t>
+      </w:r>
+      <w:r>
+        <w:rPr>
+          <w:lang w:val="en-US"/>
+        </w:rPr>
+        <w:sym w:font="Wingdings" w:char="F0E0"/>
+      </w:r>
+      <w:r>
+        <w:rPr>
+          <w:lang w:val="en-US"/>
+        </w:rPr>
+        <w:t xml:space="preserve"> the patient is classified as </w:t>
+      </w:r>
+      <w:r>
+        <w:rPr>
+          <w:lang w:val="en-US"/>
+        </w:rPr>
+        <w:t>benig</w:t>
+      </w:r>
+      <w:r>
+        <w:rPr>
+          <w:lang w:val="en-US"/>
+        </w:rPr>
+        <w:t>n)</w:t>
+      </w:r>
+    </w:p>
+    <w:p>
+      <w:pPr>
+        <w:ind w:left="360"/>
+        <w:rPr>
+          <w:lang w:val="en-US"/>
+        </w:rPr>
+      </w:pPr>
+      <w:r>
+        <w:rPr>
+          <w:lang w:val="en-US"/>
+        </w:rPr>
+        <w:t xml:space="preserve">I performed cross-validation on the </w:t>
+      </w:r>
+      <w:r>
+        <w:rPr>
+          <w:lang w:val="en-US"/>
+        </w:rPr>
+        <w:t xml:space="preserve">node per layer value (n) </w:t>
+      </w:r>
+      <w:r>
+        <w:rPr>
+          <w:lang w:val="en-US"/>
+        </w:rPr>
+        <w:t xml:space="preserve">from </w:t>
+      </w:r>
+      <w:r>
+        <w:rPr>
+          <w:lang w:val="en-US"/>
+        </w:rPr>
+        <w:t>2</w:t>
+      </w:r>
+      <w:r>
+        <w:rPr>
+          <w:lang w:val="en-US"/>
+        </w:rPr>
+        <w:t xml:space="preserve"> to 30, and this is the result:</w:t>
+      </w:r>
+    </w:p>
+    <w:p>
+      <w:pPr>
+        <w:ind w:left="360"/>
+        <w:rPr>
+          <w:lang w:val="en-US"/>
+        </w:rPr>
+      </w:pPr>
+      <w:r>
+        <w:rPr>
+          <w:noProof/>
+          <w:lang w:val="en-US"/>
+        </w:rPr>
+        <w:drawing>
+          <wp:inline distT="0" distB="0" distL="0" distR="0" wp14:anchorId="3A3EEA02" wp14:editId="72D977C6">
+            <wp:extent cx="5849620" cy="4390390"/>
+            <wp:effectExtent l="0" t="0" r="0" b="0"/>
+            <wp:docPr id="8" name="Picture 8"/>
+            <wp:cNvGraphicFramePr>
+              <a:graphicFrameLocks xmlns:a="http://schemas.openxmlformats.org/drawingml/2006/main" noChangeAspect="1"/>
+            </wp:cNvGraphicFramePr>
+            <a:graphic xmlns:a="http://schemas.openxmlformats.org/drawingml/2006/main">
+              <a:graphicData uri="http://schemas.openxmlformats.org/drawingml/2006/picture">
+                <pic:pic xmlns:pic="http://schemas.openxmlformats.org/drawingml/2006/picture">
+                  <pic:nvPicPr>
+                    <pic:cNvPr id="0" name="Picture 8"/>
+                    <pic:cNvPicPr>
+                      <a:picLocks noChangeAspect="1" noChangeArrowheads="1"/>
+                    </pic:cNvPicPr>
+                  </pic:nvPicPr>
+                  <pic:blipFill>
+                    <a:blip r:embed="rId13">
+                      <a:extLst>
+                        <a:ext uri="{28A0092B-C50C-407E-A947-70E740481C1C}">
+                          <a14:useLocalDpi xmlns:a14="http://schemas.microsoft.com/office/drawing/2010/main" val="0"/>
+                        </a:ext>
+                      </a:extLst>
+                    </a:blip>
+                    <a:srcRect/>
+                    <a:stretch>
+                      <a:fillRect/>
+                    </a:stretch>
+                  </pic:blipFill>
+                  <pic:spPr bwMode="auto">
+                    <a:xfrm>
+                      <a:off x="0" y="0"/>
+                      <a:ext cx="5849620" cy="4390390"/>
+                    </a:xfrm>
+                    <a:prstGeom prst="rect">
+                      <a:avLst/>
+                    </a:prstGeom>
+                    <a:noFill/>
+                    <a:ln>
+                      <a:noFill/>
+                    </a:ln>
+                  </pic:spPr>
+                </pic:pic>
+              </a:graphicData>
+            </a:graphic>
+          </wp:inline>
+        </w:drawing>
+      </w:r>
+    </w:p>
+    <w:p>
+      <w:pPr>
+        <w:ind w:left="360"/>
+        <w:rPr>
+          <w:lang w:val="en-US"/>
+        </w:rPr>
+      </w:pPr>
+      <w:r>
+        <w:rPr>
+          <w:lang w:val="en-US"/>
+        </w:rPr>
+        <w:t>Best n value for the network is 28 with mean accuracy 0.9707</w:t>
+      </w:r>
     </w:p>
     <w:p>
       <w:pPr>
@@ -1942,18 +2511,443 @@
           <w:lang w:val="en-US"/>
         </w:rPr>
       </w:pPr>
+      <w:r>
+        <w:rPr>
+          <w:lang w:val="en-US"/>
+        </w:rPr>
+        <w:t>The</w:t>
+      </w:r>
+      <w:r>
+        <w:rPr>
+          <w:lang w:val="en-US"/>
+        </w:rPr>
+        <w:t xml:space="preserve"> idea and network structure </w:t>
+      </w:r>
+      <w:proofErr w:type="gramStart"/>
+      <w:r>
+        <w:rPr>
+          <w:lang w:val="en-US"/>
+        </w:rPr>
+        <w:t>is</w:t>
+      </w:r>
+      <w:proofErr w:type="gramEnd"/>
+      <w:r>
+        <w:rPr>
+          <w:lang w:val="en-US"/>
+        </w:rPr>
+        <w:t xml:space="preserve"> exactly the same as section 6, except that we use </w:t>
+      </w:r>
       <w:proofErr w:type="spellStart"/>
       <w:r>
         <w:rPr>
           <w:lang w:val="en-US"/>
         </w:rPr>
-        <w:t>helo</w:t>
+        <w:t>ReLU</w:t>
       </w:r>
       <w:proofErr w:type="spellEnd"/>
+      <w:r>
+        <w:rPr>
+          <w:lang w:val="en-US"/>
+        </w:rPr>
+        <w:t xml:space="preserve"> instead.</w:t>
+      </w:r>
+    </w:p>
+    <w:p>
+      <w:pPr>
+        <w:ind w:left="360"/>
+        <w:rPr>
+          <w:lang w:val="en-US"/>
+        </w:rPr>
+      </w:pPr>
+      <w:r>
+        <w:rPr>
+          <w:lang w:val="en-US"/>
+        </w:rPr>
+        <w:t xml:space="preserve">Formula of </w:t>
+      </w:r>
+      <w:proofErr w:type="spellStart"/>
+      <w:r>
+        <w:rPr>
+          <w:lang w:val="en-US"/>
+        </w:rPr>
+        <w:t>ReLU</w:t>
+      </w:r>
+      <w:proofErr w:type="spellEnd"/>
+      <w:r>
+        <w:rPr>
+          <w:lang w:val="en-US"/>
+        </w:rPr>
+        <w:t>:</w:t>
+      </w:r>
+      <w:r>
+        <w:rPr>
+          <w:lang w:val="en-US"/>
+        </w:rPr>
+        <w:t xml:space="preserve"> f(x) = </w:t>
+      </w:r>
+      <w:proofErr w:type="gramStart"/>
+      <w:r>
+        <w:rPr>
+          <w:lang w:val="en-US"/>
+        </w:rPr>
+        <w:t>max(</w:t>
+      </w:r>
+      <w:proofErr w:type="gramEnd"/>
+      <w:r>
+        <w:rPr>
+          <w:lang w:val="en-US"/>
+        </w:rPr>
+        <w:t>0, x)</w:t>
+      </w:r>
+    </w:p>
+    <w:p>
+      <w:pPr>
+        <w:ind w:left="360"/>
+        <w:rPr>
+          <w:lang w:val="en-US"/>
+        </w:rPr>
+      </w:pPr>
+      <w:r>
+        <w:rPr>
+          <w:lang w:val="en-US"/>
+        </w:rPr>
+        <w:lastRenderedPageBreak/>
+        <w:t xml:space="preserve">Advantage of </w:t>
+      </w:r>
+      <w:proofErr w:type="spellStart"/>
+      <w:r>
+        <w:rPr>
+          <w:lang w:val="en-US"/>
+        </w:rPr>
+        <w:t>ReLU</w:t>
+      </w:r>
+      <w:proofErr w:type="spellEnd"/>
+      <w:r>
+        <w:rPr>
+          <w:lang w:val="en-US"/>
+        </w:rPr>
+        <w:t>: computationally cheap, avoid gradient vanishing, have better performance in practice than Sigmoid.</w:t>
+      </w:r>
+    </w:p>
+    <w:p>
+      <w:pPr>
+        <w:ind w:left="360"/>
+        <w:rPr>
+          <w:lang w:val="en-US"/>
+        </w:rPr>
+      </w:pPr>
+      <w:r>
+        <w:rPr>
+          <w:lang w:val="en-US"/>
+        </w:rPr>
+        <w:t xml:space="preserve">Disadvantage of </w:t>
+      </w:r>
+      <w:proofErr w:type="spellStart"/>
+      <w:r>
+        <w:rPr>
+          <w:lang w:val="en-US"/>
+        </w:rPr>
+        <w:t>ReLU</w:t>
+      </w:r>
+      <w:proofErr w:type="spellEnd"/>
+      <w:r>
+        <w:rPr>
+          <w:lang w:val="en-US"/>
+        </w:rPr>
+        <w:t xml:space="preserve">: if many nodes have value less than 0, </w:t>
+      </w:r>
+      <w:proofErr w:type="spellStart"/>
+      <w:r>
+        <w:rPr>
+          <w:lang w:val="en-US"/>
+        </w:rPr>
+        <w:t>ReLU</w:t>
+      </w:r>
+      <w:proofErr w:type="spellEnd"/>
+      <w:r>
+        <w:rPr>
+          <w:lang w:val="en-US"/>
+        </w:rPr>
+        <w:t xml:space="preserve"> will make everything 0. With no constrain on positive values, </w:t>
+      </w:r>
+      <w:proofErr w:type="spellStart"/>
+      <w:r>
+        <w:rPr>
+          <w:lang w:val="en-US"/>
+        </w:rPr>
+        <w:t>ReLU</w:t>
+      </w:r>
+      <w:proofErr w:type="spellEnd"/>
+      <w:r>
+        <w:rPr>
+          <w:lang w:val="en-US"/>
+        </w:rPr>
+        <w:t xml:space="preserve"> can also blow up the node values.</w:t>
+      </w:r>
+    </w:p>
+    <w:p>
+      <w:pPr>
+        <w:ind w:left="360"/>
+        <w:rPr>
+          <w:lang w:val="en-US"/>
+        </w:rPr>
+      </w:pPr>
+      <w:r>
+        <w:rPr>
+          <w:lang w:val="en-US"/>
+        </w:rPr>
+        <w:t xml:space="preserve">Same range for number of </w:t>
+      </w:r>
+      <w:proofErr w:type="gramStart"/>
+      <w:r>
+        <w:rPr>
+          <w:lang w:val="en-US"/>
+        </w:rPr>
+        <w:t>node</w:t>
+      </w:r>
+      <w:proofErr w:type="gramEnd"/>
+      <w:r>
+        <w:rPr>
+          <w:lang w:val="en-US"/>
+        </w:rPr>
+        <w:t xml:space="preserve"> </w:t>
+      </w:r>
+      <w:r>
+        <w:rPr>
+          <w:lang w:val="en-US"/>
+        </w:rPr>
+        <w:t>per layer</w:t>
+      </w:r>
+      <w:r>
+        <w:rPr>
+          <w:lang w:val="en-US"/>
+        </w:rPr>
+        <w:t xml:space="preserve"> (2 </w:t>
+      </w:r>
+      <w:r>
+        <w:rPr>
+          <w:lang w:val="en-US"/>
+        </w:rPr>
+        <w:sym w:font="Wingdings" w:char="F0E0"/>
+      </w:r>
+      <w:r>
+        <w:rPr>
+          <w:lang w:val="en-US"/>
+        </w:rPr>
+        <w:t xml:space="preserve"> 30), and same network structure, </w:t>
+      </w:r>
+      <w:r>
+        <w:rPr>
+          <w:lang w:val="en-US"/>
+        </w:rPr>
+        <w:t>I performed cross-validation</w:t>
+      </w:r>
+      <w:r>
+        <w:rPr>
+          <w:lang w:val="en-US"/>
+        </w:rPr>
+        <w:t xml:space="preserve"> and receive the following result:</w:t>
+      </w:r>
+    </w:p>
+    <w:p>
+      <w:pPr>
+        <w:ind w:left="360"/>
+        <w:rPr>
+          <w:lang w:val="en-US"/>
+        </w:rPr>
+      </w:pPr>
+      <w:r>
+        <w:rPr>
+          <w:noProof/>
+          <w:lang w:val="en-US"/>
+        </w:rPr>
+        <w:drawing>
+          <wp:inline distT="0" distB="0" distL="0" distR="0" wp14:anchorId="402B8682" wp14:editId="5D70F686">
+            <wp:extent cx="5849620" cy="4390390"/>
+            <wp:effectExtent l="0" t="0" r="0" b="0"/>
+            <wp:docPr id="9" name="Picture 9"/>
+            <wp:cNvGraphicFramePr>
+              <a:graphicFrameLocks xmlns:a="http://schemas.openxmlformats.org/drawingml/2006/main" noChangeAspect="1"/>
+            </wp:cNvGraphicFramePr>
+            <a:graphic xmlns:a="http://schemas.openxmlformats.org/drawingml/2006/main">
+              <a:graphicData uri="http://schemas.openxmlformats.org/drawingml/2006/picture">
+                <pic:pic xmlns:pic="http://schemas.openxmlformats.org/drawingml/2006/picture">
+                  <pic:nvPicPr>
+                    <pic:cNvPr id="0" name="Picture 9"/>
+                    <pic:cNvPicPr>
+                      <a:picLocks noChangeAspect="1" noChangeArrowheads="1"/>
+                    </pic:cNvPicPr>
+                  </pic:nvPicPr>
+                  <pic:blipFill>
+                    <a:blip r:embed="rId14">
+                      <a:extLst>
+                        <a:ext uri="{28A0092B-C50C-407E-A947-70E740481C1C}">
+                          <a14:useLocalDpi xmlns:a14="http://schemas.microsoft.com/office/drawing/2010/main" val="0"/>
+                        </a:ext>
+                      </a:extLst>
+                    </a:blip>
+                    <a:srcRect/>
+                    <a:stretch>
+                      <a:fillRect/>
+                    </a:stretch>
+                  </pic:blipFill>
+                  <pic:spPr bwMode="auto">
+                    <a:xfrm>
+                      <a:off x="0" y="0"/>
+                      <a:ext cx="5849620" cy="4390390"/>
+                    </a:xfrm>
+                    <a:prstGeom prst="rect">
+                      <a:avLst/>
+                    </a:prstGeom>
+                    <a:noFill/>
+                    <a:ln>
+                      <a:noFill/>
+                    </a:ln>
+                  </pic:spPr>
+                </pic:pic>
+              </a:graphicData>
+            </a:graphic>
+          </wp:inline>
+        </w:drawing>
+      </w:r>
+    </w:p>
+    <w:p>
+      <w:pPr>
+        <w:ind w:left="360"/>
+        <w:rPr>
+          <w:lang w:val="en-US"/>
+        </w:rPr>
+      </w:pPr>
+      <w:r>
+        <w:rPr>
+          <w:lang w:val="en-US"/>
+        </w:rPr>
+        <w:t>Best n value for the network is 2</w:t>
+      </w:r>
+      <w:r>
+        <w:rPr>
+          <w:lang w:val="en-US"/>
+        </w:rPr>
+        <w:t>3</w:t>
+      </w:r>
+      <w:r>
+        <w:rPr>
+          <w:lang w:val="en-US"/>
+        </w:rPr>
+        <w:t xml:space="preserve"> with mean accuracy 0.</w:t>
+      </w:r>
+      <w:r>
+        <w:rPr>
+          <w:lang w:val="en-US"/>
+        </w:rPr>
+        <w:t>9674</w:t>
+      </w:r>
+    </w:p>
+    <w:p>
+      <w:pPr>
+        <w:pStyle w:val="ListParagraph"/>
+        <w:numPr>
+          <w:ilvl w:val="0"/>
+          <w:numId w:val="1"/>
+        </w:numPr>
+        <w:rPr>
+          <w:b/>
+          <w:bCs/>
+          <w:lang w:val="en-US"/>
+        </w:rPr>
+      </w:pPr>
+      <w:r>
+        <w:rPr>
+          <w:b/>
+          <w:bCs/>
+          <w:lang w:val="en-US"/>
+        </w:rPr>
+        <w:t>Discussion</w:t>
+      </w:r>
+    </w:p>
+    <w:p>
+      <w:pPr>
+        <w:pStyle w:val="ListParagraph"/>
+        <w:numPr>
+          <w:ilvl w:val="0"/>
+          <w:numId w:val="18"/>
+        </w:numPr>
+        <w:rPr>
+          <w:b/>
+          <w:bCs/>
+          <w:lang w:val="en-US"/>
+        </w:rPr>
+      </w:pPr>
+      <w:r>
+        <w:rPr>
+          <w:b/>
+          <w:bCs/>
+          <w:lang w:val="en-US"/>
+        </w:rPr>
+        <w:t xml:space="preserve">Performance </w:t>
+      </w:r>
+      <w:r>
+        <w:rPr>
+          <w:b/>
+          <w:bCs/>
+          <w:lang w:val="en-US"/>
+        </w:rPr>
+        <w:t>&amp; r</w:t>
+      </w:r>
+      <w:r>
+        <w:rPr>
+          <w:b/>
+          <w:bCs/>
+          <w:lang w:val="en-US"/>
+        </w:rPr>
+        <w:t xml:space="preserve">untime </w:t>
+      </w:r>
+      <w:r>
+        <w:rPr>
+          <w:b/>
+          <w:bCs/>
+          <w:lang w:val="en-US"/>
+        </w:rPr>
+        <w:t>comparison</w:t>
+      </w:r>
+    </w:p>
+    <w:p>
+      <w:pPr>
+        <w:ind w:left="360"/>
+        <w:rPr>
+          <w:lang w:val="en-US"/>
+        </w:rPr>
+      </w:pPr>
+      <w:proofErr w:type="spellStart"/>
+      <w:r>
+        <w:rPr>
+          <w:lang w:val="en-US"/>
+        </w:rPr>
+        <w:t>Helo</w:t>
+      </w:r>
+      <w:proofErr w:type="spellEnd"/>
+    </w:p>
+    <w:p>
+      <w:pPr>
+        <w:pStyle w:val="ListParagraph"/>
+        <w:numPr>
+          <w:ilvl w:val="0"/>
+          <w:numId w:val="18"/>
+        </w:numPr>
+        <w:rPr>
+          <w:lang w:val="en-US"/>
+        </w:rPr>
+      </w:pPr>
+      <w:r>
+        <w:rPr>
+          <w:lang w:val="en-US"/>
+        </w:rPr>
+        <w:t>Conclusion/lesson learned</w:t>
+      </w:r>
     </w:p>
     <w:sectPr>
-      <w:headerReference w:type="default" r:id="rId11"/>
-      <w:footerReference w:type="default" r:id="rId12"/>
+      <w:headerReference w:type="default" r:id="rId15"/>
+      <w:footerReference w:type="default" r:id="rId16"/>
       <w:pgSz w:w="12240" w:h="15840"/>
       <w:pgMar w:top="1440" w:right="1440" w:bottom="1440" w:left="1440" w:header="720" w:footer="720" w:gutter="0"/>
       <w:cols w:space="720"/>
@@ -3607,6 +4601,95 @@
     </w:lvl>
   </w:abstractNum>
   <w:abstractNum w:abstractNumId="16" w15:restartNumberingAfterBreak="0">
+    <w:nsid w:val="66A80476"/>
+    <w:multiLevelType w:val="hybridMultilevel"/>
+    <w:tmpl w:val="90A0B1AC"/>
+    <w:lvl w:ilvl="0" w:tplc="0409000F">
+      <w:start w:val="1"/>
+      <w:numFmt w:val="decimal"/>
+      <w:lvlText w:val="%1."/>
+      <w:lvlJc w:val="left"/>
+      <w:pPr>
+        <w:ind w:left="720" w:hanging="360"/>
+      </w:pPr>
+      <w:rPr>
+        <w:rFonts w:hint="default"/>
+      </w:rPr>
+    </w:lvl>
+    <w:lvl w:ilvl="1" w:tplc="04090019" w:tentative="1">
+      <w:start w:val="1"/>
+      <w:numFmt w:val="lowerLetter"/>
+      <w:lvlText w:val="%2."/>
+      <w:lvlJc w:val="left"/>
+      <w:pPr>
+        <w:ind w:left="1440" w:hanging="360"/>
+      </w:pPr>
+    </w:lvl>
+    <w:lvl w:ilvl="2" w:tplc="0409001B" w:tentative="1">
+      <w:start w:val="1"/>
+      <w:numFmt w:val="lowerRoman"/>
+      <w:lvlText w:val="%3."/>
+      <w:lvlJc w:val="right"/>
+      <w:pPr>
+        <w:ind w:left="2160" w:hanging="180"/>
+      </w:pPr>
+    </w:lvl>
+    <w:lvl w:ilvl="3" w:tplc="0409000F" w:tentative="1">
+      <w:start w:val="1"/>
+      <w:numFmt w:val="decimal"/>
+      <w:lvlText w:val="%4."/>
+      <w:lvlJc w:val="left"/>
+      <w:pPr>
+        <w:ind w:left="2880" w:hanging="360"/>
+      </w:pPr>
+    </w:lvl>
+    <w:lvl w:ilvl="4" w:tplc="04090019" w:tentative="1">
+      <w:start w:val="1"/>
+      <w:numFmt w:val="lowerLetter"/>
+      <w:lvlText w:val="%5."/>
+      <w:lvlJc w:val="left"/>
+      <w:pPr>
+        <w:ind w:left="3600" w:hanging="360"/>
+      </w:pPr>
+    </w:lvl>
+    <w:lvl w:ilvl="5" w:tplc="0409001B" w:tentative="1">
+      <w:start w:val="1"/>
+      <w:numFmt w:val="lowerRoman"/>
+      <w:lvlText w:val="%6."/>
+      <w:lvlJc w:val="right"/>
+      <w:pPr>
+        <w:ind w:left="4320" w:hanging="180"/>
+      </w:pPr>
+    </w:lvl>
+    <w:lvl w:ilvl="6" w:tplc="0409000F" w:tentative="1">
+      <w:start w:val="1"/>
+      <w:numFmt w:val="decimal"/>
+      <w:lvlText w:val="%7."/>
+      <w:lvlJc w:val="left"/>
+      <w:pPr>
+        <w:ind w:left="5040" w:hanging="360"/>
+      </w:pPr>
+    </w:lvl>
+    <w:lvl w:ilvl="7" w:tplc="04090019" w:tentative="1">
+      <w:start w:val="1"/>
+      <w:numFmt w:val="lowerLetter"/>
+      <w:lvlText w:val="%8."/>
+      <w:lvlJc w:val="left"/>
+      <w:pPr>
+        <w:ind w:left="5760" w:hanging="360"/>
+      </w:pPr>
+    </w:lvl>
+    <w:lvl w:ilvl="8" w:tplc="0409001B" w:tentative="1">
+      <w:start w:val="1"/>
+      <w:numFmt w:val="lowerRoman"/>
+      <w:lvlText w:val="%9."/>
+      <w:lvlJc w:val="right"/>
+      <w:pPr>
+        <w:ind w:left="6480" w:hanging="180"/>
+      </w:pPr>
+    </w:lvl>
+  </w:abstractNum>
+  <w:abstractNum w:abstractNumId="17" w15:restartNumberingAfterBreak="0">
     <w:nsid w:val="700248DE"/>
     <w:multiLevelType w:val="hybridMultilevel"/>
     <w:tmpl w:val="15665A48"/>
@@ -3738,13 +4821,16 @@
     <w:abstractNumId w:val="10"/>
   </w:num>
   <w:num w:numId="15">
-    <w:abstractNumId w:val="16"/>
+    <w:abstractNumId w:val="17"/>
   </w:num>
   <w:num w:numId="16">
     <w:abstractNumId w:val="6"/>
   </w:num>
   <w:num w:numId="17">
     <w:abstractNumId w:val="4"/>
+  </w:num>
+  <w:num w:numId="18">
+    <w:abstractNumId w:val="16"/>
   </w:num>
 </w:numbering>
 </file>
@@ -4147,7 +5233,7 @@
   <w:style w:type="paragraph" w:default="1" w:styleId="Normal">
     <w:name w:val="Normal"/>
     <w:qFormat/>
-    <w:rsid w:val="00523C1F"/>
+    <w:rsid w:val="0090555E"/>
     <w:rPr>
       <w:lang w:val="vi-VN"/>
     </w:rPr>

</xml_diff>

<commit_message>
Readme added & report finished
</commit_message>
<xml_diff>
--- a/Assignment2_report.docx
+++ b/Assignment2_report.docx
@@ -46,7 +46,6 @@
         </w:rPr>
         <w:t>D</w:t>
       </w:r>
-      <w:proofErr w:type="spellStart"/>
       <w:r>
         <w:rPr>
           <w:b/>
@@ -55,7 +54,6 @@
         </w:rPr>
         <w:t>escription</w:t>
       </w:r>
-      <w:proofErr w:type="spellEnd"/>
       <w:r>
         <w:rPr>
           <w:b/>
@@ -112,21 +110,7 @@
         <w:rPr>
           <w:lang w:val="en-US"/>
         </w:rPr>
-        <w:t xml:space="preserve">, </w:t>
-      </w:r>
-      <w:proofErr w:type="spellStart"/>
-      <w:r>
-        <w:rPr>
-          <w:lang w:val="en-US"/>
-        </w:rPr>
-        <w:t>etc</w:t>
-      </w:r>
-      <w:proofErr w:type="spellEnd"/>
-      <w:r>
-        <w:rPr>
-          <w:lang w:val="en-US"/>
-        </w:rPr>
-        <w:t xml:space="preserve"> I want to find the best model that helps classify whether the cancer is </w:t>
+        <w:t xml:space="preserve">, etc I want to find the best model that helps classify whether the cancer is </w:t>
       </w:r>
       <w:r>
         <w:rPr>
@@ -352,7 +336,21 @@
         <w:rPr>
           <w:lang w:val="en-US"/>
         </w:rPr>
-        <w:t>683 entries, with 9 features for the input and 1 class (of value 0 for benign and 1 for malignant). I map the output from 2 and 4 to 0 and 1 since it is more intuitive for machine learning/deep learning models (0 signals noncancerous and 1 signals cancerous)</w:t>
+        <w:t xml:space="preserve">683 entries, with 9 features for the input and 1 class (of value 0 for benign and 1 for malignant). I map the output from 2 and 4 to 0 and 1 since it is more intuitive for machine learning/deep learning models (0 signals noncancerous and 1 </w:t>
+      </w:r>
+      <w:proofErr w:type="gramStart"/>
+      <w:r>
+        <w:rPr>
+          <w:lang w:val="en-US"/>
+        </w:rPr>
+        <w:t>signals</w:t>
+      </w:r>
+      <w:proofErr w:type="gramEnd"/>
+      <w:r>
+        <w:rPr>
+          <w:lang w:val="en-US"/>
+        </w:rPr>
+        <w:t xml:space="preserve"> cancerous)</w:t>
       </w:r>
       <w:r>
         <w:rPr>
@@ -372,21 +370,7 @@
         <w:rPr>
           <w:lang w:val="en-US"/>
         </w:rPr>
-        <w:t xml:space="preserve">Also, for deep learning models, I hot encoded the data with pandas to use </w:t>
-      </w:r>
-      <w:proofErr w:type="spellStart"/>
-      <w:r>
-        <w:rPr>
-          <w:lang w:val="en-US"/>
-        </w:rPr>
-        <w:t>softmax</w:t>
-      </w:r>
-      <w:proofErr w:type="spellEnd"/>
-      <w:r>
-        <w:rPr>
-          <w:lang w:val="en-US"/>
-        </w:rPr>
-        <w:t xml:space="preserve"> activation function at output layer of the neural network.</w:t>
+        <w:t>Also, for deep learning models, I hot encoded the data with pandas to use softmax activation function at output layer of the neural network.</w:t>
       </w:r>
     </w:p>
     <w:p>
@@ -560,6 +544,12 @@
         <w:rPr>
           <w:lang w:val="en-US"/>
         </w:rPr>
+        <w:t>, etc</w:t>
+      </w:r>
+      <w:r>
+        <w:rPr>
+          <w:lang w:val="en-US"/>
+        </w:rPr>
         <w:t>)</w:t>
       </w:r>
     </w:p>
@@ -574,14 +564,12 @@
           <w:lang w:val="en-US"/>
         </w:rPr>
       </w:pPr>
-      <w:proofErr w:type="spellStart"/>
-      <w:r>
-        <w:rPr>
-          <w:lang w:val="en-US"/>
-        </w:rPr>
-        <w:t>Tensorflow</w:t>
-      </w:r>
-      <w:proofErr w:type="spellEnd"/>
+      <w:r>
+        <w:rPr>
+          <w:lang w:val="en-US"/>
+        </w:rPr>
+        <w:t>TensorFlow</w:t>
+      </w:r>
       <w:r>
         <w:rPr>
           <w:lang w:val="en-US"/>
@@ -714,27 +702,27 @@
           <w:lang w:val="en-US"/>
         </w:rPr>
         <w:lastRenderedPageBreak/>
-        <w:t xml:space="preserve">k-nearest neighbors is a machine learning algorithm that </w:t>
-      </w:r>
-      <w:r>
-        <w:rPr>
-          <w:lang w:val="en-US"/>
-        </w:rPr>
-        <w:t xml:space="preserve">based on the similarity defined by distance between data points to make prediction. When encounter an unseen observation, </w:t>
-      </w:r>
-      <w:proofErr w:type="spellStart"/>
-      <w:r>
-        <w:rPr>
-          <w:lang w:val="en-US"/>
-        </w:rPr>
-        <w:t>kNN</w:t>
-      </w:r>
-      <w:proofErr w:type="spellEnd"/>
-      <w:r>
-        <w:rPr>
-          <w:lang w:val="en-US"/>
-        </w:rPr>
-        <w:t xml:space="preserve"> will perform majority vote (or get the average for regression problem) on k seen observations that is closest to the unseen one to determine the class value of it.</w:t>
+        <w:t xml:space="preserve">k-nearest neighbors </w:t>
+      </w:r>
+      <w:proofErr w:type="gramStart"/>
+      <w:r>
+        <w:rPr>
+          <w:lang w:val="en-US"/>
+        </w:rPr>
+        <w:t>is</w:t>
+      </w:r>
+      <w:proofErr w:type="gramEnd"/>
+      <w:r>
+        <w:rPr>
+          <w:lang w:val="en-US"/>
+        </w:rPr>
+        <w:t xml:space="preserve"> a machine learning algorithm that </w:t>
+      </w:r>
+      <w:r>
+        <w:rPr>
+          <w:lang w:val="en-US"/>
+        </w:rPr>
+        <w:t>based on the similarity defined by distance between data points to make prediction. When encounter an unseen observation, kNN will perform majority vote (or get the average for regression problem) on k seen observations that is closest to the unseen one to determine the class value of it.</w:t>
       </w:r>
     </w:p>
     <w:p>
@@ -1147,7 +1135,19 @@
         <w:rPr>
           <w:lang w:val="en-US"/>
         </w:rPr>
-        <w:t>Disadvantage: The model created is too complicated that there is no intuitive reasoning behind. The training time is also huge since there is a lot of tree (in my case it is 100 trees).</w:t>
+        <w:t>Disadvantage: The model created is too complicated that there is no intuitive reasoning behind. The training time is also huge since there is a lot of tree</w:t>
+      </w:r>
+      <w:r>
+        <w:rPr>
+          <w:lang w:val="en-US"/>
+        </w:rPr>
+        <w:t>s</w:t>
+      </w:r>
+      <w:r>
+        <w:rPr>
+          <w:lang w:val="en-US"/>
+        </w:rPr>
+        <w:t xml:space="preserve"> (in my case it is 100 trees).</w:t>
       </w:r>
     </w:p>
     <w:p>
@@ -1299,7 +1299,19 @@
         <w:rPr>
           <w:lang w:val="en-US"/>
         </w:rPr>
-        <w:t xml:space="preserve"> is a machine learning model that works on both classification and regression problems. Intuitively, the model create a plane that separate the data into classes by maximizing the margin of the data points toward the plane.</w:t>
+        <w:t xml:space="preserve"> is a machine learning model that works on both classification and regression problems. Intuitively, the model create</w:t>
+      </w:r>
+      <w:r>
+        <w:rPr>
+          <w:lang w:val="en-US"/>
+        </w:rPr>
+        <w:t>s</w:t>
+      </w:r>
+      <w:r>
+        <w:rPr>
+          <w:lang w:val="en-US"/>
+        </w:rPr>
+        <w:t xml:space="preserve"> a plane that separate the data into classes by maximizing the margin of the data points toward the plane.</w:t>
       </w:r>
     </w:p>
     <w:p>
@@ -1354,21 +1366,14 @@
         <w:rPr>
           <w:lang w:val="en-US"/>
         </w:rPr>
-        <w:t>In case of SVM with polynomial kernel, the kernel will be (</w:t>
-      </w:r>
-      <w:proofErr w:type="spellStart"/>
-      <w:r>
-        <w:rPr>
-          <w:lang w:val="en-US"/>
-        </w:rPr>
-        <w:t>a.b</w:t>
-      </w:r>
-      <w:proofErr w:type="spellEnd"/>
-      <w:r>
-        <w:rPr>
-          <w:lang w:val="en-US"/>
-        </w:rPr>
-        <w:t xml:space="preserve"> + r)</w:t>
+        <w:t xml:space="preserve">In case of SVM with polynomial kernel, the kernel will be (a.b + </w:t>
+      </w:r>
+      <w:proofErr w:type="gramStart"/>
+      <w:r>
+        <w:rPr>
+          <w:lang w:val="en-US"/>
+        </w:rPr>
+        <w:t>r)</w:t>
       </w:r>
       <w:r>
         <w:rPr>
@@ -1377,6 +1382,7 @@
         </w:rPr>
         <w:t>d</w:t>
       </w:r>
+      <w:proofErr w:type="gramEnd"/>
       <w:r>
         <w:rPr>
           <w:lang w:val="en-US"/>
@@ -1401,7 +1407,21 @@
         <w:rPr>
           <w:lang w:val="en-US"/>
         </w:rPr>
-        <w:t>work very well if the right degree is chosen and the data is clearly separated – or the violation is minimal (where we can perform soft margin classification). And it also work well when the dimension is high.</w:t>
+        <w:t xml:space="preserve">work very well if the right degree is chosen and the data is clearly separated – or the violation is minimal (where we can perform soft margin classification). And it also </w:t>
+      </w:r>
+      <w:proofErr w:type="gramStart"/>
+      <w:r>
+        <w:rPr>
+          <w:lang w:val="en-US"/>
+        </w:rPr>
+        <w:t>work</w:t>
+      </w:r>
+      <w:proofErr w:type="gramEnd"/>
+      <w:r>
+        <w:rPr>
+          <w:lang w:val="en-US"/>
+        </w:rPr>
+        <w:t xml:space="preserve"> well when the dimension is high.</w:t>
       </w:r>
     </w:p>
     <w:p>
@@ -1609,7 +1629,23 @@
           <w:vertAlign w:val="superscript"/>
           <w:lang w:val="en-US"/>
         </w:rPr>
-        <w:t>-y*(a-b)^2</w:t>
+        <w:t>-y*(a-</w:t>
+      </w:r>
+      <w:proofErr w:type="gramStart"/>
+      <w:r>
+        <w:rPr>
+          <w:vertAlign w:val="superscript"/>
+          <w:lang w:val="en-US"/>
+        </w:rPr>
+        <w:t>b)^</w:t>
+      </w:r>
+      <w:proofErr w:type="gramEnd"/>
+      <w:r>
+        <w:rPr>
+          <w:vertAlign w:val="superscript"/>
+          <w:lang w:val="en-US"/>
+        </w:rPr>
+        <w:t>2</w:t>
       </w:r>
       <w:r>
         <w:rPr>
@@ -2049,21 +2085,7 @@
         <w:rPr>
           <w:lang w:val="en-US"/>
         </w:rPr>
-        <w:t xml:space="preserve">: can make gradient vanish, less computationally efficient (compared to </w:t>
-      </w:r>
-      <w:proofErr w:type="spellStart"/>
-      <w:r>
-        <w:rPr>
-          <w:lang w:val="en-US"/>
-        </w:rPr>
-        <w:t>ReLU</w:t>
-      </w:r>
-      <w:proofErr w:type="spellEnd"/>
-      <w:r>
-        <w:rPr>
-          <w:lang w:val="en-US"/>
-        </w:rPr>
-        <w:t>).</w:t>
+        <w:t>: can make gradient vanish, less computationally efficient (compared to ReLU).</w:t>
       </w:r>
     </w:p>
     <w:p>
@@ -2107,7 +2129,21 @@
         <w:rPr>
           <w:lang w:val="en-US"/>
         </w:rPr>
-        <w:t>, each layer have n nodes (n is the hyperparameter I will tune later on). And the output</w:t>
+        <w:t xml:space="preserve">, each layer </w:t>
+      </w:r>
+      <w:proofErr w:type="gramStart"/>
+      <w:r>
+        <w:rPr>
+          <w:lang w:val="en-US"/>
+        </w:rPr>
+        <w:t>have</w:t>
+      </w:r>
+      <w:proofErr w:type="gramEnd"/>
+      <w:r>
+        <w:rPr>
+          <w:lang w:val="en-US"/>
+        </w:rPr>
+        <w:t xml:space="preserve"> n nodes (n is the hyperparameter I will tune later on). And the output</w:t>
       </w:r>
       <w:r>
         <w:rPr>
@@ -2119,8 +2155,16 @@
         <w:rPr>
           <w:lang w:val="en-US"/>
         </w:rPr>
-        <w:t>has 2 node</w:t>
-      </w:r>
+        <w:t xml:space="preserve">has 2 </w:t>
+      </w:r>
+      <w:proofErr w:type="gramStart"/>
+      <w:r>
+        <w:rPr>
+          <w:lang w:val="en-US"/>
+        </w:rPr>
+        <w:t>node</w:t>
+      </w:r>
+      <w:proofErr w:type="gramEnd"/>
       <w:r>
         <w:rPr>
           <w:lang w:val="en-US"/>
@@ -2131,21 +2175,7 @@
         <w:rPr>
           <w:lang w:val="en-US"/>
         </w:rPr>
-        <w:t xml:space="preserve">with </w:t>
-      </w:r>
-      <w:proofErr w:type="spellStart"/>
-      <w:r>
-        <w:rPr>
-          <w:lang w:val="en-US"/>
-        </w:rPr>
-        <w:t>softmax</w:t>
-      </w:r>
-      <w:proofErr w:type="spellEnd"/>
-      <w:r>
-        <w:rPr>
-          <w:lang w:val="en-US"/>
-        </w:rPr>
-        <w:t xml:space="preserve"> activation</w:t>
+        <w:t>with softmax activation</w:t>
       </w:r>
       <w:r>
         <w:rPr>
@@ -2405,21 +2435,21 @@
         <w:rPr>
           <w:lang w:val="en-US"/>
         </w:rPr>
-        <w:t xml:space="preserve"> idea and network structure is exactly the same as section 6, except that we use </w:t>
-      </w:r>
-      <w:proofErr w:type="spellStart"/>
-      <w:r>
-        <w:rPr>
-          <w:lang w:val="en-US"/>
-        </w:rPr>
-        <w:t>ReLU</w:t>
-      </w:r>
-      <w:proofErr w:type="spellEnd"/>
-      <w:r>
-        <w:rPr>
-          <w:lang w:val="en-US"/>
-        </w:rPr>
-        <w:t xml:space="preserve"> instead.</w:t>
+        <w:t xml:space="preserve"> idea and network structure </w:t>
+      </w:r>
+      <w:proofErr w:type="gramStart"/>
+      <w:r>
+        <w:rPr>
+          <w:lang w:val="en-US"/>
+        </w:rPr>
+        <w:t>is</w:t>
+      </w:r>
+      <w:proofErr w:type="gramEnd"/>
+      <w:r>
+        <w:rPr>
+          <w:lang w:val="en-US"/>
+        </w:rPr>
+        <w:t xml:space="preserve"> exactly the same as section 6, except that we use ReLU instead.</w:t>
       </w:r>
     </w:p>
     <w:p>
@@ -2433,27 +2463,27 @@
         <w:rPr>
           <w:lang w:val="en-US"/>
         </w:rPr>
-        <w:t xml:space="preserve">Formula of </w:t>
-      </w:r>
-      <w:proofErr w:type="spellStart"/>
-      <w:r>
-        <w:rPr>
-          <w:lang w:val="en-US"/>
-        </w:rPr>
-        <w:t>ReLU</w:t>
-      </w:r>
-      <w:proofErr w:type="spellEnd"/>
-      <w:r>
-        <w:rPr>
-          <w:lang w:val="en-US"/>
-        </w:rPr>
-        <w:t>:</w:t>
-      </w:r>
-      <w:r>
-        <w:rPr>
-          <w:lang w:val="en-US"/>
-        </w:rPr>
-        <w:t xml:space="preserve"> f(x) = max(0, x)</w:t>
+        <w:t>Formula of ReLU:</w:t>
+      </w:r>
+      <w:r>
+        <w:rPr>
+          <w:lang w:val="en-US"/>
+        </w:rPr>
+        <w:t xml:space="preserve"> f(x) = </w:t>
+      </w:r>
+      <w:proofErr w:type="gramStart"/>
+      <w:r>
+        <w:rPr>
+          <w:lang w:val="en-US"/>
+        </w:rPr>
+        <w:t>max(</w:t>
+      </w:r>
+      <w:proofErr w:type="gramEnd"/>
+      <w:r>
+        <w:rPr>
+          <w:lang w:val="en-US"/>
+        </w:rPr>
+        <w:t>0, x)</w:t>
       </w:r>
     </w:p>
     <w:p>
@@ -2468,21 +2498,7 @@
           <w:lang w:val="en-US"/>
         </w:rPr>
         <w:lastRenderedPageBreak/>
-        <w:t xml:space="preserve">Advantage of </w:t>
-      </w:r>
-      <w:proofErr w:type="spellStart"/>
-      <w:r>
-        <w:rPr>
-          <w:lang w:val="en-US"/>
-        </w:rPr>
-        <w:t>ReLU</w:t>
-      </w:r>
-      <w:proofErr w:type="spellEnd"/>
-      <w:r>
-        <w:rPr>
-          <w:lang w:val="en-US"/>
-        </w:rPr>
-        <w:t>: computationally cheap, avoid gradient vanishing, have better performance in practice than Sigmoid.</w:t>
+        <w:t>Advantage of ReLU: computationally cheap, avoid gradient vanishing, have better performance in practice than Sigmoid.</w:t>
       </w:r>
     </w:p>
     <w:p>
@@ -2496,49 +2512,7 @@
         <w:rPr>
           <w:lang w:val="en-US"/>
         </w:rPr>
-        <w:t xml:space="preserve">Disadvantage of </w:t>
-      </w:r>
-      <w:proofErr w:type="spellStart"/>
-      <w:r>
-        <w:rPr>
-          <w:lang w:val="en-US"/>
-        </w:rPr>
-        <w:t>ReLU</w:t>
-      </w:r>
-      <w:proofErr w:type="spellEnd"/>
-      <w:r>
-        <w:rPr>
-          <w:lang w:val="en-US"/>
-        </w:rPr>
-        <w:t xml:space="preserve">: if many nodes have value less than 0, </w:t>
-      </w:r>
-      <w:proofErr w:type="spellStart"/>
-      <w:r>
-        <w:rPr>
-          <w:lang w:val="en-US"/>
-        </w:rPr>
-        <w:t>ReLU</w:t>
-      </w:r>
-      <w:proofErr w:type="spellEnd"/>
-      <w:r>
-        <w:rPr>
-          <w:lang w:val="en-US"/>
-        </w:rPr>
-        <w:t xml:space="preserve"> will make everything 0. With no constrain on positive values, </w:t>
-      </w:r>
-      <w:proofErr w:type="spellStart"/>
-      <w:r>
-        <w:rPr>
-          <w:lang w:val="en-US"/>
-        </w:rPr>
-        <w:t>ReLU</w:t>
-      </w:r>
-      <w:proofErr w:type="spellEnd"/>
-      <w:r>
-        <w:rPr>
-          <w:lang w:val="en-US"/>
-        </w:rPr>
-        <w:t xml:space="preserve"> can also blow up the node values.</w:t>
+        <w:t>Disadvantage of ReLU: if many nodes have value less than 0, ReLU will make everything 0. With no constrain on positive values, ReLU can also blow up the node values.</w:t>
       </w:r>
     </w:p>
     <w:p>
@@ -2552,7 +2526,21 @@
         <w:rPr>
           <w:lang w:val="en-US"/>
         </w:rPr>
-        <w:t xml:space="preserve">Same range for number of node </w:t>
+        <w:t xml:space="preserve">Same range for number of </w:t>
+      </w:r>
+      <w:proofErr w:type="gramStart"/>
+      <w:r>
+        <w:rPr>
+          <w:lang w:val="en-US"/>
+        </w:rPr>
+        <w:t>node</w:t>
+      </w:r>
+      <w:proofErr w:type="gramEnd"/>
+      <w:r>
+        <w:rPr>
+          <w:lang w:val="en-US"/>
+        </w:rPr>
+        <w:t xml:space="preserve"> </w:t>
       </w:r>
       <w:r>
         <w:rPr>
@@ -2766,10 +2754,10 @@
           <w:noProof/>
         </w:rPr>
         <w:drawing>
-          <wp:inline distT="0" distB="0" distL="0" distR="0" wp14:anchorId="5E0AD232" wp14:editId="2940B00F">
-            <wp:extent cx="5943600" cy="1165860"/>
-            <wp:effectExtent l="0" t="0" r="0" b="0"/>
-            <wp:docPr id="5" name="Picture 5" descr="Table&#10;&#10;Description automatically generated"/>
+          <wp:inline distT="0" distB="0" distL="0" distR="0" wp14:anchorId="64F56EA3" wp14:editId="02235968">
+            <wp:extent cx="5943600" cy="1305560"/>
+            <wp:effectExtent l="0" t="0" r="0" b="8890"/>
+            <wp:docPr id="10" name="Picture 10" descr="Graphical user interface, application&#10;&#10;Description automatically generated"/>
             <wp:cNvGraphicFramePr>
               <a:graphicFrameLocks xmlns:a="http://schemas.openxmlformats.org/drawingml/2006/main" noChangeAspect="1"/>
             </wp:cNvGraphicFramePr>
@@ -2777,7 +2765,7 @@
               <a:graphicData uri="http://schemas.openxmlformats.org/drawingml/2006/picture">
                 <pic:pic xmlns:pic="http://schemas.openxmlformats.org/drawingml/2006/picture">
                   <pic:nvPicPr>
-                    <pic:cNvPr id="5" name="Picture 5" descr="Table&#10;&#10;Description automatically generated"/>
+                    <pic:cNvPr id="10" name="Picture 10" descr="Graphical user interface, application&#10;&#10;Description automatically generated"/>
                     <pic:cNvPicPr/>
                   </pic:nvPicPr>
                   <pic:blipFill>
@@ -2789,7 +2777,7 @@
                   <pic:spPr>
                     <a:xfrm>
                       <a:off x="0" y="0"/>
-                      <a:ext cx="5985506" cy="1174080"/>
+                      <a:ext cx="5943600" cy="1305560"/>
                     </a:xfrm>
                     <a:prstGeom prst="rect">
                       <a:avLst/>
@@ -2804,20 +2792,275 @@
     </w:p>
     <w:p>
       <w:pPr>
+        <w:ind w:firstLine="360"/>
+        <w:rPr>
+          <w:lang w:val="en-US"/>
+        </w:rPr>
+      </w:pPr>
+      <w:r>
+        <w:rPr>
+          <w:lang w:val="en-US"/>
+        </w:rPr>
+        <w:lastRenderedPageBreak/>
+        <w:t xml:space="preserve">The </w:t>
+      </w:r>
+      <w:r>
+        <w:rPr>
+          <w:lang w:val="en-US"/>
+        </w:rPr>
+        <w:t xml:space="preserve">table above shows the performance comparation between 7 models: </w:t>
+      </w:r>
+    </w:p>
+    <w:p>
+      <w:pPr>
+        <w:pStyle w:val="ListParagraph"/>
+        <w:numPr>
+          <w:ilvl w:val="0"/>
+          <w:numId w:val="16"/>
+        </w:numPr>
+        <w:rPr>
+          <w:lang w:val="en-US"/>
+        </w:rPr>
+      </w:pPr>
+      <w:r>
+        <w:rPr>
+          <w:lang w:val="en-US"/>
+        </w:rPr>
+        <w:t xml:space="preserve">On validation accuracy, Random Forest and RBF SVM perform best with accuracy up to </w:t>
+      </w:r>
+      <w:r>
+        <w:rPr>
+          <w:lang w:val="en-US"/>
+        </w:rPr>
+        <w:t xml:space="preserve">98.55%. </w:t>
+      </w:r>
+    </w:p>
+    <w:p>
+      <w:pPr>
+        <w:pStyle w:val="ListParagraph"/>
+        <w:numPr>
+          <w:ilvl w:val="0"/>
+          <w:numId w:val="16"/>
+        </w:numPr>
+        <w:rPr>
+          <w:lang w:val="en-US"/>
+        </w:rPr>
+      </w:pPr>
+      <w:r>
+        <w:rPr>
+          <w:lang w:val="en-US"/>
+        </w:rPr>
+        <w:t>The training time of KNN, Decision Tree, SVM are all relatively low with only about 1-2 ms. Random Forest takes about 100 ms and the neural network take about 1000 ms.</w:t>
+      </w:r>
+    </w:p>
+    <w:p>
+      <w:pPr>
+        <w:pStyle w:val="ListParagraph"/>
+        <w:numPr>
+          <w:ilvl w:val="0"/>
+          <w:numId w:val="16"/>
+        </w:numPr>
+        <w:rPr>
+          <w:lang w:val="en-US"/>
+        </w:rPr>
+      </w:pPr>
+      <w:r>
+        <w:rPr>
+          <w:lang w:val="en-US"/>
+        </w:rPr>
+        <w:t xml:space="preserve">Predicting on validation set of KNN, Decision Tree, Random Forest, and SVM are all </w:t>
+      </w:r>
+      <w:proofErr w:type="gramStart"/>
+      <w:r>
+        <w:rPr>
+          <w:lang w:val="en-US"/>
+        </w:rPr>
+        <w:t>pretty fast</w:t>
+      </w:r>
+      <w:proofErr w:type="gramEnd"/>
+      <w:r>
+        <w:rPr>
+          <w:lang w:val="en-US"/>
+        </w:rPr>
+        <w:t xml:space="preserve"> with only 0-10 ms. The neural network’s validation takes about 100 ms.</w:t>
+      </w:r>
+    </w:p>
+    <w:p>
+      <w:pPr>
         <w:pStyle w:val="ListParagraph"/>
         <w:numPr>
           <w:ilvl w:val="0"/>
           <w:numId w:val="18"/>
         </w:numPr>
         <w:rPr>
-          <w:lang w:val="en-US"/>
-        </w:rPr>
-      </w:pPr>
-      <w:r>
-        <w:rPr>
+          <w:b/>
+          <w:bCs/>
+          <w:lang w:val="en-US"/>
+        </w:rPr>
+      </w:pPr>
+      <w:r>
+        <w:rPr>
+          <w:b/>
+          <w:bCs/>
           <w:lang w:val="en-US"/>
         </w:rPr>
         <w:t>Conclusion/lesson learned</w:t>
+      </w:r>
+    </w:p>
+    <w:p>
+      <w:pPr>
+        <w:pStyle w:val="ListParagraph"/>
+        <w:numPr>
+          <w:ilvl w:val="0"/>
+          <w:numId w:val="16"/>
+        </w:numPr>
+        <w:rPr>
+          <w:lang w:val="en-US"/>
+        </w:rPr>
+      </w:pPr>
+      <w:r>
+        <w:rPr>
+          <w:lang w:val="en-US"/>
+        </w:rPr>
+        <w:t>All models achieve a very high accuracy on final validation set – from 95% to 98%</w:t>
+      </w:r>
+    </w:p>
+    <w:p>
+      <w:pPr>
+        <w:pStyle w:val="ListParagraph"/>
+        <w:numPr>
+          <w:ilvl w:val="0"/>
+          <w:numId w:val="16"/>
+        </w:numPr>
+        <w:rPr>
+          <w:lang w:val="en-US"/>
+        </w:rPr>
+      </w:pPr>
+      <w:r>
+        <w:rPr>
+          <w:lang w:val="en-US"/>
+        </w:rPr>
+        <w:t>The training and predicting on validation set is generally low for models that are not neural network</w:t>
+      </w:r>
+    </w:p>
+    <w:p>
+      <w:pPr>
+        <w:pStyle w:val="ListParagraph"/>
+        <w:numPr>
+          <w:ilvl w:val="0"/>
+          <w:numId w:val="16"/>
+        </w:numPr>
+        <w:rPr>
+          <w:lang w:val="en-US"/>
+        </w:rPr>
+      </w:pPr>
+      <w:r>
+        <w:rPr>
+          <w:lang w:val="en-US"/>
+        </w:rPr>
+        <w:t xml:space="preserve">It </w:t>
+      </w:r>
+      <w:r>
+        <w:rPr>
+          <w:lang w:val="en-US"/>
+        </w:rPr>
+        <w:t>takes</w:t>
+      </w:r>
+      <w:r>
+        <w:rPr>
+          <w:lang w:val="en-US"/>
+        </w:rPr>
+        <w:t xml:space="preserve"> lots of time for a neural network to train</w:t>
+      </w:r>
+    </w:p>
+    <w:p>
+      <w:pPr>
+        <w:pStyle w:val="ListParagraph"/>
+        <w:numPr>
+          <w:ilvl w:val="0"/>
+          <w:numId w:val="16"/>
+        </w:numPr>
+        <w:rPr>
+          <w:lang w:val="en-US"/>
+        </w:rPr>
+      </w:pPr>
+      <w:r>
+        <w:rPr>
+          <w:lang w:val="en-US"/>
+        </w:rPr>
+        <w:t>Decision Tree take long time to train and validate than others because it is an ensemble model with about 100 trees inside</w:t>
+      </w:r>
+    </w:p>
+    <w:p>
+      <w:pPr>
+        <w:pStyle w:val="ListParagraph"/>
+        <w:numPr>
+          <w:ilvl w:val="0"/>
+          <w:numId w:val="16"/>
+        </w:numPr>
+        <w:rPr>
+          <w:lang w:val="en-US"/>
+        </w:rPr>
+      </w:pPr>
+      <w:r>
+        <w:rPr>
+          <w:lang w:val="en-US"/>
+        </w:rPr>
+        <w:t>For this problem, I will choose RBF SVM – the training and testing time is very minimal, and the accuracy is highest with approximately 98%.</w:t>
+      </w:r>
+    </w:p>
+    <w:p>
+      <w:pPr>
+        <w:pStyle w:val="ListParagraph"/>
+        <w:numPr>
+          <w:ilvl w:val="0"/>
+          <w:numId w:val="16"/>
+        </w:numPr>
+        <w:rPr>
+          <w:lang w:val="en-US"/>
+        </w:rPr>
+      </w:pPr>
+      <w:r>
+        <w:rPr>
+          <w:lang w:val="en-US"/>
+        </w:rPr>
+        <w:t xml:space="preserve">If given the </w:t>
+      </w:r>
+      <w:r>
+        <w:rPr>
+          <w:lang w:val="en-US"/>
+        </w:rPr>
+        <w:t>same task with new dataset, I will spend more time preprocess data more carefully. Some model can handle missing data, like decision tree, so I don’t want to waste the data by just dropping all missing values.</w:t>
+      </w:r>
+    </w:p>
+    <w:p>
+      <w:pPr>
+        <w:pStyle w:val="ListParagraph"/>
+        <w:numPr>
+          <w:ilvl w:val="0"/>
+          <w:numId w:val="16"/>
+        </w:numPr>
+        <w:rPr>
+          <w:lang w:val="en-US"/>
+        </w:rPr>
+      </w:pPr>
+      <w:r>
+        <w:rPr>
+          <w:lang w:val="en-US"/>
+        </w:rPr>
+        <w:t>The project does not have much data, so every model can fit on it easily. Even decision tree</w:t>
+      </w:r>
+      <w:r>
+        <w:rPr>
+          <w:lang w:val="en-US"/>
+        </w:rPr>
+        <w:t xml:space="preserve"> with depth only 2</w:t>
+      </w:r>
+      <w:r>
+        <w:rPr>
+          <w:lang w:val="en-US"/>
+        </w:rPr>
+        <w:t xml:space="preserve">, which personally I think is not the best model when using alone, can fit on the with 95% accuracy. Neural network should not be used with such little amount of data </w:t>
       </w:r>
     </w:p>
     <w:sectPr>
@@ -2962,12 +3205,20 @@
       </w:rPr>
       <w:tab/>
     </w:r>
+    <w:proofErr w:type="gramStart"/>
     <w:r>
       <w:rPr>
         <w:lang w:val="en-US"/>
       </w:rPr>
       <w:tab/>
-      <w:t xml:space="preserve">  Programming Assignment </w:t>
+      <w:t xml:space="preserve">  Programming</w:t>
+    </w:r>
+    <w:proofErr w:type="gramEnd"/>
+    <w:r>
+      <w:rPr>
+        <w:lang w:val="en-US"/>
+      </w:rPr>
+      <w:t xml:space="preserve"> Assignment </w:t>
     </w:r>
     <w:r>
       <w:rPr>

</xml_diff>